<commit_message>
update database backend to support genres and series. update docs.
</commit_message>
<xml_diff>
--- a/docs/db_description.docx
+++ b/docs/db_description.docx
@@ -64,7 +64,39 @@
           <w:sz w:val="24"/>
           <w:szCs w:val="24"/>
         </w:rPr>
-        <w:t>This document is written to help current and future database administrators become familiar with the design of the FUBC Library Database to facilitate database maintenance and any changes to the database that are necessary</w:t>
+        <w:t xml:space="preserve">This document is written to help current and future database administrators become familiar with the design of the FUBC Library Database to facilitate database maintenance and </w:t>
+      </w:r>
+      <w:r>
+        <w:rPr>
+          <w:rFonts w:ascii="Times New Roman" w:hAnsi="Times New Roman" w:cs="Times New Roman"/>
+          <w:sz w:val="24"/>
+          <w:szCs w:val="24"/>
+        </w:rPr>
+        <w:t xml:space="preserve">make </w:t>
+      </w:r>
+      <w:r>
+        <w:rPr>
+          <w:rFonts w:ascii="Times New Roman" w:hAnsi="Times New Roman" w:cs="Times New Roman"/>
+          <w:sz w:val="24"/>
+          <w:szCs w:val="24"/>
+        </w:rPr>
+        <w:t xml:space="preserve">any changes to the database </w:t>
+      </w:r>
+      <w:r>
+        <w:rPr>
+          <w:rFonts w:ascii="Times New Roman" w:hAnsi="Times New Roman" w:cs="Times New Roman"/>
+          <w:sz w:val="24"/>
+          <w:szCs w:val="24"/>
+        </w:rPr>
+        <w:t xml:space="preserve">as </w:t>
+      </w:r>
+      <w:r>
+        <w:rPr>
+          <w:rFonts w:ascii="Times New Roman" w:hAnsi="Times New Roman" w:cs="Times New Roman"/>
+          <w:sz w:val="24"/>
+          <w:szCs w:val="24"/>
+        </w:rPr>
+        <w:t>necessary</w:t>
       </w:r>
       <w:r>
         <w:rPr>
@@ -111,10 +143,10 @@
           <w:noProof/>
         </w:rPr>
         <w:drawing>
-          <wp:inline distT="0" distB="0" distL="0" distR="0" wp14:anchorId="367DF132" wp14:editId="65924CC6">
-            <wp:extent cx="5943600" cy="4431665"/>
-            <wp:effectExtent l="0" t="0" r="0" b="6985"/>
-            <wp:docPr id="1" name="Picture 1"/>
+          <wp:inline distT="0" distB="0" distL="0" distR="0" wp14:anchorId="62C2974F" wp14:editId="3D7FB00F">
+            <wp:extent cx="6477000" cy="4432573"/>
+            <wp:effectExtent l="0" t="0" r="0" b="6350"/>
+            <wp:docPr id="2" name="Picture 2"/>
             <wp:cNvGraphicFramePr>
               <a:graphicFrameLocks xmlns:a="http://schemas.openxmlformats.org/drawingml/2006/main" noChangeAspect="1"/>
             </wp:cNvGraphicFramePr>
@@ -143,7 +175,7 @@
                   <pic:spPr bwMode="auto">
                     <a:xfrm>
                       <a:off x="0" y="0"/>
-                      <a:ext cx="5943600" cy="4431665"/>
+                      <a:ext cx="6543110" cy="4477816"/>
                     </a:xfrm>
                     <a:prstGeom prst="rect">
                       <a:avLst/>
@@ -345,7 +377,23 @@
           <w:sz w:val="24"/>
           <w:szCs w:val="24"/>
         </w:rPr>
-        <w:t xml:space="preserve"> at the time of addition.</w:t>
+        <w:t xml:space="preserve"> at the time </w:t>
+      </w:r>
+      <w:r>
+        <w:rPr>
+          <w:rFonts w:ascii="Times New Roman" w:hAnsi="Times New Roman" w:cs="Times New Roman"/>
+          <w:sz w:val="24"/>
+          <w:szCs w:val="24"/>
+        </w:rPr>
+        <w:t>it is added to the library database</w:t>
+      </w:r>
+      <w:r>
+        <w:rPr>
+          <w:rFonts w:ascii="Times New Roman" w:hAnsi="Times New Roman" w:cs="Times New Roman"/>
+          <w:sz w:val="24"/>
+          <w:szCs w:val="24"/>
+        </w:rPr>
+        <w:t>.</w:t>
       </w:r>
     </w:p>
     <w:p>
@@ -413,7 +461,48 @@
           <w:sz w:val="24"/>
           <w:szCs w:val="24"/>
         </w:rPr>
-        <w:t>. Members will be able to loan arbitrary number of books for a period of 2 months</w:t>
+        <w:t>.</w:t>
+      </w:r>
+      <w:r>
+        <w:rPr>
+          <w:rFonts w:ascii="Times New Roman" w:hAnsi="Times New Roman" w:cs="Times New Roman"/>
+          <w:sz w:val="24"/>
+          <w:szCs w:val="24"/>
+        </w:rPr>
+        <w:t xml:space="preserve"> (This may have to be changed as many people at church may not have an </w:t>
+      </w:r>
+      <w:r>
+        <w:rPr>
+          <w:rFonts w:ascii="Times New Roman" w:hAnsi="Times New Roman" w:cs="Times New Roman"/>
+          <w:sz w:val="24"/>
+          <w:szCs w:val="24"/>
+        </w:rPr>
+        <w:lastRenderedPageBreak/>
+        <w:t>email address)</w:t>
+      </w:r>
+      <w:r>
+        <w:rPr>
+          <w:rFonts w:ascii="Times New Roman" w:hAnsi="Times New Roman" w:cs="Times New Roman"/>
+          <w:sz w:val="24"/>
+          <w:szCs w:val="24"/>
+        </w:rPr>
+        <w:t xml:space="preserve"> Members will be able to loan arbitrary number of books for a period of </w:t>
+      </w:r>
+      <w:r>
+        <w:rPr>
+          <w:rFonts w:ascii="Times New Roman" w:hAnsi="Times New Roman" w:cs="Times New Roman"/>
+          <w:sz w:val="24"/>
+          <w:szCs w:val="24"/>
+        </w:rPr>
+        <w:t>1</w:t>
+      </w:r>
+      <w:r>
+        <w:rPr>
+          <w:rFonts w:ascii="Times New Roman" w:hAnsi="Times New Roman" w:cs="Times New Roman"/>
+          <w:sz w:val="24"/>
+          <w:szCs w:val="24"/>
+        </w:rPr>
+        <w:t xml:space="preserve"> months</w:t>
       </w:r>
       <w:r>
         <w:rPr>
@@ -447,16 +536,31 @@
           <w:sz w:val="24"/>
           <w:szCs w:val="24"/>
         </w:rPr>
-        <w:lastRenderedPageBreak/>
-        <w:t>Only the basic required information is recorded about the books</w:t>
-      </w:r>
-      <w:r>
-        <w:rPr>
-          <w:rFonts w:ascii="Times New Roman" w:hAnsi="Times New Roman" w:cs="Times New Roman"/>
-          <w:sz w:val="24"/>
-          <w:szCs w:val="24"/>
-        </w:rPr>
-        <w:t xml:space="preserve"> of which a great majority </w:t>
+        <w:t xml:space="preserve">The </w:t>
+      </w:r>
+      <w:r>
+        <w:rPr>
+          <w:rFonts w:ascii="Times New Roman" w:hAnsi="Times New Roman" w:cs="Times New Roman"/>
+          <w:sz w:val="24"/>
+          <w:szCs w:val="24"/>
+        </w:rPr>
+        <w:t>great majority</w:t>
+      </w:r>
+      <w:r>
+        <w:rPr>
+          <w:rFonts w:ascii="Times New Roman" w:hAnsi="Times New Roman" w:cs="Times New Roman"/>
+          <w:sz w:val="24"/>
+          <w:szCs w:val="24"/>
+        </w:rPr>
+        <w:t xml:space="preserve"> of books</w:t>
+      </w:r>
+      <w:r>
+        <w:rPr>
+          <w:rFonts w:ascii="Times New Roman" w:hAnsi="Times New Roman" w:cs="Times New Roman"/>
+          <w:sz w:val="24"/>
+          <w:szCs w:val="24"/>
+        </w:rPr>
+        <w:t xml:space="preserve"> </w:t>
       </w:r>
       <w:r>
         <w:rPr>
@@ -496,7 +600,7 @@
           <w:sz w:val="24"/>
           <w:szCs w:val="24"/>
         </w:rPr>
-        <w:t xml:space="preserve"> </w:t>
+        <w:t xml:space="preserve"> We keep track of the books category as well as if the book belongs to a book series alongside so basic information. </w:t>
       </w:r>
     </w:p>
     <w:p>
@@ -508,46 +612,12 @@
           <w:szCs w:val="24"/>
         </w:rPr>
       </w:pPr>
-      <w:proofErr w:type="gramStart"/>
-      <w:r>
-        <w:rPr>
-          <w:rFonts w:ascii="Times New Roman" w:hAnsi="Times New Roman" w:cs="Times New Roman"/>
-          <w:sz w:val="24"/>
-          <w:szCs w:val="24"/>
-        </w:rPr>
-        <w:t>In the near future</w:t>
-      </w:r>
-      <w:proofErr w:type="gramEnd"/>
-      <w:r>
-        <w:rPr>
-          <w:rFonts w:ascii="Times New Roman" w:hAnsi="Times New Roman" w:cs="Times New Roman"/>
-          <w:sz w:val="24"/>
-          <w:szCs w:val="24"/>
-        </w:rPr>
-        <w:t xml:space="preserve"> t</w:t>
-      </w:r>
-      <w:r>
-        <w:rPr>
-          <w:rFonts w:ascii="Times New Roman" w:hAnsi="Times New Roman" w:cs="Times New Roman"/>
-          <w:sz w:val="24"/>
-          <w:szCs w:val="24"/>
-        </w:rPr>
-        <w:t xml:space="preserve">he library anticipates adding </w:t>
-      </w:r>
-      <w:r>
-        <w:rPr>
-          <w:rFonts w:ascii="Times New Roman" w:hAnsi="Times New Roman" w:cs="Times New Roman"/>
-          <w:sz w:val="24"/>
-          <w:szCs w:val="24"/>
-        </w:rPr>
-        <w:t>the ability to keep track of books by category.</w:t>
-      </w:r>
     </w:p>
     <w:p>
       <w:pPr>
-        <w:rPr>
-          <w:rFonts w:ascii="Times New Roman" w:hAnsi="Times New Roman" w:cs="Times New Roman"/>
-          <w:b/>
+        <w:ind w:firstLine="720"/>
+        <w:rPr>
+          <w:rFonts w:ascii="Times New Roman" w:hAnsi="Times New Roman" w:cs="Times New Roman"/>
           <w:sz w:val="24"/>
           <w:szCs w:val="24"/>
         </w:rPr>
@@ -599,7 +669,65 @@
           <w:sz w:val="24"/>
           <w:szCs w:val="24"/>
         </w:rPr>
-        <w:t>default behavior.) Can be changed if needed.</w:t>
+        <w:t>default behavior)</w:t>
+      </w:r>
+      <w:r>
+        <w:rPr>
+          <w:rFonts w:ascii="Times New Roman" w:hAnsi="Times New Roman" w:cs="Times New Roman"/>
+          <w:b/>
+          <w:sz w:val="24"/>
+          <w:szCs w:val="24"/>
+        </w:rPr>
+        <w:t xml:space="preserve"> EXCEPT for </w:t>
+      </w:r>
+      <w:proofErr w:type="spellStart"/>
+      <w:r>
+        <w:rPr>
+          <w:rFonts w:ascii="Times New Roman" w:hAnsi="Times New Roman" w:cs="Times New Roman"/>
+          <w:b/>
+          <w:sz w:val="24"/>
+          <w:szCs w:val="24"/>
+        </w:rPr>
+        <w:t>Series_FK</w:t>
+      </w:r>
+      <w:proofErr w:type="spellEnd"/>
+      <w:r>
+        <w:rPr>
+          <w:rFonts w:ascii="Times New Roman" w:hAnsi="Times New Roman" w:cs="Times New Roman"/>
+          <w:b/>
+          <w:sz w:val="24"/>
+          <w:szCs w:val="24"/>
+        </w:rPr>
+        <w:t xml:space="preserve"> and </w:t>
+      </w:r>
+      <w:proofErr w:type="spellStart"/>
+      <w:r>
+        <w:rPr>
+          <w:rFonts w:ascii="Times New Roman" w:hAnsi="Times New Roman" w:cs="Times New Roman"/>
+          <w:b/>
+          <w:sz w:val="24"/>
+          <w:szCs w:val="24"/>
+        </w:rPr>
+        <w:t>Genre_FK</w:t>
+      </w:r>
+      <w:proofErr w:type="spellEnd"/>
+      <w:r>
+        <w:rPr>
+          <w:rFonts w:ascii="Times New Roman" w:hAnsi="Times New Roman" w:cs="Times New Roman"/>
+          <w:b/>
+          <w:sz w:val="24"/>
+          <w:szCs w:val="24"/>
+        </w:rPr>
+        <w:t>.</w:t>
+      </w:r>
+      <w:r>
+        <w:rPr>
+          <w:rFonts w:ascii="Times New Roman" w:hAnsi="Times New Roman" w:cs="Times New Roman"/>
+          <w:b/>
+          <w:sz w:val="24"/>
+          <w:szCs w:val="24"/>
+        </w:rPr>
+        <w:t xml:space="preserve"> Can be changed if needed.</w:t>
       </w:r>
     </w:p>
     <w:p>
@@ -653,7 +781,6 @@
         </w:rPr>
         <w:t xml:space="preserve"> NN: </w:t>
       </w:r>
-      <w:proofErr w:type="gramStart"/>
       <w:r>
         <w:rPr>
           <w:rFonts w:ascii="Times New Roman" w:hAnsi="Times New Roman" w:cs="Times New Roman"/>
@@ -662,7 +789,6 @@
         </w:rPr>
         <w:t>non null</w:t>
       </w:r>
-      <w:proofErr w:type="gramEnd"/>
       <w:r>
         <w:rPr>
           <w:rFonts w:ascii="Times New Roman" w:hAnsi="Times New Roman" w:cs="Times New Roman"/>
@@ -2704,16 +2830,59 @@
           <w:sz w:val="24"/>
           <w:szCs w:val="24"/>
         </w:rPr>
-        <w:t xml:space="preserve"> The ISBN field can be Null because many books in the library do not have an ISBN number. In the future a </w:t>
+        <w:t xml:space="preserve"> The </w:t>
+      </w:r>
+      <w:r>
+        <w:rPr>
+          <w:rFonts w:ascii="Times New Roman" w:hAnsi="Times New Roman" w:cs="Times New Roman"/>
+          <w:i/>
+          <w:sz w:val="24"/>
+          <w:szCs w:val="24"/>
+        </w:rPr>
+        <w:t>ISBN</w:t>
+      </w:r>
+      <w:r>
+        <w:rPr>
+          <w:rFonts w:ascii="Times New Roman" w:hAnsi="Times New Roman" w:cs="Times New Roman"/>
+          <w:sz w:val="24"/>
+          <w:szCs w:val="24"/>
+        </w:rPr>
+        <w:t xml:space="preserve"> field can be Null because many books in the library do not have an </w:t>
+      </w:r>
+      <w:r>
+        <w:rPr>
+          <w:rFonts w:ascii="Times New Roman" w:hAnsi="Times New Roman" w:cs="Times New Roman"/>
+          <w:i/>
+          <w:sz w:val="24"/>
+          <w:szCs w:val="24"/>
+        </w:rPr>
+        <w:t>ISBN</w:t>
+      </w:r>
+      <w:r>
+        <w:rPr>
+          <w:rFonts w:ascii="Times New Roman" w:hAnsi="Times New Roman" w:cs="Times New Roman"/>
+          <w:sz w:val="24"/>
+          <w:szCs w:val="24"/>
+        </w:rPr>
+        <w:t xml:space="preserve"> number. </w:t>
+      </w:r>
+      <w:r>
+        <w:rPr>
+          <w:rFonts w:ascii="Times New Roman" w:hAnsi="Times New Roman" w:cs="Times New Roman"/>
+          <w:sz w:val="24"/>
+          <w:szCs w:val="24"/>
+        </w:rPr>
+        <w:t xml:space="preserve">The genre of the book is kept track by the </w:t>
       </w:r>
       <w:proofErr w:type="spellStart"/>
       <w:r>
         <w:rPr>
           <w:rFonts w:ascii="Times New Roman" w:hAnsi="Times New Roman" w:cs="Times New Roman"/>
-          <w:sz w:val="24"/>
-          <w:szCs w:val="24"/>
-        </w:rPr>
-        <w:t>Category_Id</w:t>
+          <w:i/>
+          <w:sz w:val="24"/>
+          <w:szCs w:val="24"/>
+        </w:rPr>
+        <w:t>genre_id</w:t>
       </w:r>
       <w:proofErr w:type="spellEnd"/>
       <w:r>
@@ -2722,31 +2891,79 @@
           <w:sz w:val="24"/>
           <w:szCs w:val="24"/>
         </w:rPr>
-        <w:t xml:space="preserve"> will field will be added to keep track of categor</w:t>
-      </w:r>
-      <w:r>
-        <w:rPr>
-          <w:rFonts w:ascii="Times New Roman" w:hAnsi="Times New Roman" w:cs="Times New Roman"/>
-          <w:sz w:val="24"/>
-          <w:szCs w:val="24"/>
-        </w:rPr>
-        <w:t>y a book belongs to</w:t>
-      </w:r>
-      <w:r>
-        <w:rPr>
-          <w:rFonts w:ascii="Times New Roman" w:hAnsi="Times New Roman" w:cs="Times New Roman"/>
-          <w:sz w:val="24"/>
-          <w:szCs w:val="24"/>
-        </w:rPr>
-        <w:t xml:space="preserve"> and it can only belong to one.</w:t>
-      </w:r>
-      <w:r>
-        <w:rPr>
-          <w:rFonts w:ascii="Times New Roman" w:hAnsi="Times New Roman" w:cs="Times New Roman"/>
-          <w:sz w:val="24"/>
-          <w:szCs w:val="24"/>
-        </w:rPr>
-        <w:t xml:space="preserve"> </w:t>
+        <w:t xml:space="preserve"> from the </w:t>
+      </w:r>
+      <w:r>
+        <w:rPr>
+          <w:rFonts w:ascii="Times New Roman" w:hAnsi="Times New Roman" w:cs="Times New Roman"/>
+          <w:b/>
+          <w:sz w:val="24"/>
+          <w:szCs w:val="24"/>
+        </w:rPr>
+        <w:t>GENRE</w:t>
+      </w:r>
+      <w:r>
+        <w:rPr>
+          <w:rFonts w:ascii="Times New Roman" w:hAnsi="Times New Roman" w:cs="Times New Roman"/>
+          <w:sz w:val="24"/>
+          <w:szCs w:val="24"/>
+        </w:rPr>
+        <w:t xml:space="preserve"> table. We also keep track if a book belongs to a series by the </w:t>
+      </w:r>
+      <w:proofErr w:type="spellStart"/>
+      <w:r>
+        <w:rPr>
+          <w:rFonts w:ascii="Times New Roman" w:hAnsi="Times New Roman" w:cs="Times New Roman"/>
+          <w:i/>
+          <w:sz w:val="24"/>
+          <w:szCs w:val="24"/>
+        </w:rPr>
+        <w:t>series_id</w:t>
+      </w:r>
+      <w:proofErr w:type="spellEnd"/>
+      <w:r>
+        <w:rPr>
+          <w:rFonts w:ascii="Times New Roman" w:hAnsi="Times New Roman" w:cs="Times New Roman"/>
+          <w:sz w:val="24"/>
+          <w:szCs w:val="24"/>
+        </w:rPr>
+        <w:t xml:space="preserve"> from the </w:t>
+      </w:r>
+      <w:r>
+        <w:rPr>
+          <w:rFonts w:ascii="Times New Roman" w:hAnsi="Times New Roman" w:cs="Times New Roman"/>
+          <w:b/>
+          <w:sz w:val="24"/>
+          <w:szCs w:val="24"/>
+        </w:rPr>
+        <w:t>SERIES</w:t>
+      </w:r>
+      <w:r>
+        <w:rPr>
+          <w:rFonts w:ascii="Times New Roman" w:hAnsi="Times New Roman" w:cs="Times New Roman"/>
+          <w:sz w:val="24"/>
+          <w:szCs w:val="24"/>
+        </w:rPr>
+        <w:t xml:space="preserve"> table, a null </w:t>
+      </w:r>
+      <w:proofErr w:type="spellStart"/>
+      <w:r>
+        <w:rPr>
+          <w:rFonts w:ascii="Times New Roman" w:hAnsi="Times New Roman" w:cs="Times New Roman"/>
+          <w:i/>
+          <w:sz w:val="24"/>
+          <w:szCs w:val="24"/>
+        </w:rPr>
+        <w:t>series_id</w:t>
+      </w:r>
+      <w:proofErr w:type="spellEnd"/>
+      <w:r>
+        <w:rPr>
+          <w:rFonts w:ascii="Times New Roman" w:hAnsi="Times New Roman" w:cs="Times New Roman"/>
+          <w:sz w:val="24"/>
+          <w:szCs w:val="24"/>
+        </w:rPr>
+        <w:t xml:space="preserve"> indicates that a book does not belong to a series.</w:t>
       </w:r>
     </w:p>
     <w:tbl>
@@ -2757,16 +2974,16 @@
         <w:tblLook w:val="04A0" w:firstRow="1" w:lastRow="0" w:firstColumn="1" w:lastColumn="0" w:noHBand="0" w:noVBand="1"/>
       </w:tblPr>
       <w:tblGrid>
-        <w:gridCol w:w="1910"/>
+        <w:gridCol w:w="2016"/>
         <w:gridCol w:w="2083"/>
         <w:gridCol w:w="550"/>
-        <w:gridCol w:w="558"/>
+        <w:gridCol w:w="557"/>
         <w:gridCol w:w="563"/>
-        <w:gridCol w:w="585"/>
+        <w:gridCol w:w="584"/>
         <w:gridCol w:w="563"/>
         <w:gridCol w:w="483"/>
-        <w:gridCol w:w="1764"/>
-        <w:gridCol w:w="2119"/>
+        <w:gridCol w:w="1720"/>
+        <w:gridCol w:w="2059"/>
       </w:tblGrid>
       <w:tr>
         <w:tc>
@@ -2782,6 +2999,7 @@
                 <w:szCs w:val="24"/>
               </w:rPr>
             </w:pPr>
+            <w:proofErr w:type="spellStart"/>
             <w:r>
               <w:rPr>
                 <w:rFonts w:ascii="Times New Roman" w:hAnsi="Times New Roman" w:cs="Times New Roman"/>
@@ -2791,6 +3009,7 @@
               </w:rPr>
               <w:t>Field_Name</w:t>
             </w:r>
+            <w:proofErr w:type="spellEnd"/>
           </w:p>
         </w:tc>
         <w:tc>
@@ -3215,7 +3434,7 @@
                 <w:sz w:val="24"/>
                 <w:szCs w:val="24"/>
               </w:rPr>
-              <w:t xml:space="preserve"> Starts at 0</w:t>
+              <w:t>Starts at 0</w:t>
             </w:r>
           </w:p>
         </w:tc>
@@ -3234,6 +3453,7 @@
                 <w:szCs w:val="24"/>
               </w:rPr>
             </w:pPr>
+            <w:proofErr w:type="spellStart"/>
             <w:r>
               <w:rPr>
                 <w:rFonts w:ascii="Times New Roman" w:hAnsi="Times New Roman" w:cs="Times New Roman"/>
@@ -3241,7 +3461,17 @@
                 <w:sz w:val="24"/>
                 <w:szCs w:val="24"/>
               </w:rPr>
-              <w:t>Title</w:t>
+              <w:t>Genre_Id</w:t>
+            </w:r>
+            <w:proofErr w:type="spellEnd"/>
+            <w:r>
+              <w:rPr>
+                <w:rFonts w:ascii="Times New Roman" w:hAnsi="Times New Roman" w:cs="Times New Roman"/>
+                <w:i/>
+                <w:sz w:val="24"/>
+                <w:szCs w:val="24"/>
+              </w:rPr>
+              <w:t xml:space="preserve"> </w:t>
             </w:r>
           </w:p>
         </w:tc>
@@ -3257,23 +3487,13 @@
                 <w:szCs w:val="24"/>
               </w:rPr>
             </w:pPr>
-            <w:proofErr w:type="gramStart"/>
-            <w:r>
-              <w:rPr>
-                <w:rFonts w:ascii="Times New Roman" w:hAnsi="Times New Roman" w:cs="Times New Roman"/>
-                <w:sz w:val="24"/>
-                <w:szCs w:val="24"/>
-              </w:rPr>
-              <w:t>NVARCHAR(</w:t>
-            </w:r>
-            <w:proofErr w:type="gramEnd"/>
-            <w:r>
-              <w:rPr>
-                <w:rFonts w:ascii="Times New Roman" w:hAnsi="Times New Roman" w:cs="Times New Roman"/>
-                <w:sz w:val="24"/>
-                <w:szCs w:val="24"/>
-              </w:rPr>
-              <w:t>500)</w:t>
+            <w:r>
+              <w:rPr>
+                <w:rFonts w:ascii="Times New Roman" w:hAnsi="Times New Roman" w:cs="Times New Roman"/>
+                <w:sz w:val="24"/>
+                <w:szCs w:val="24"/>
+              </w:rPr>
+              <w:t>INT</w:t>
             </w:r>
           </w:p>
         </w:tc>
@@ -3284,7 +3504,7 @@
           <w:p>
             <w:pPr>
               <w:rPr>
-                <w:rFonts w:ascii="Times New Roman" w:hAnsi="Times New Roman" w:cs="Times New Roman"/>
+                <w:rFonts w:ascii="Segoe UI Symbol" w:hAnsi="Segoe UI Symbol" w:cs="Times New Roman"/>
                 <w:sz w:val="24"/>
                 <w:szCs w:val="24"/>
               </w:rPr>
@@ -3303,6 +3523,14 @@
                 <w:szCs w:val="24"/>
               </w:rPr>
             </w:pPr>
+            <w:r>
+              <w:rPr>
+                <w:rFonts w:ascii="Segoe UI Symbol" w:hAnsi="Segoe UI Symbol" w:cs="Times New Roman"/>
+                <w:sz w:val="24"/>
+                <w:szCs w:val="24"/>
+              </w:rPr>
+              <w:t>✔</w:t>
+            </w:r>
           </w:p>
         </w:tc>
         <w:tc>
@@ -3312,7 +3540,35 @@
           <w:p>
             <w:pPr>
               <w:rPr>
-                <w:rFonts w:ascii="Times New Roman" w:hAnsi="Times New Roman" w:cs="Times New Roman"/>
+                <w:rFonts w:ascii="Segoe UI Symbol" w:hAnsi="Segoe UI Symbol" w:cs="Times New Roman"/>
+                <w:sz w:val="24"/>
+                <w:szCs w:val="24"/>
+              </w:rPr>
+            </w:pPr>
+          </w:p>
+        </w:tc>
+        <w:tc>
+          <w:tcPr>
+            <w:tcW w:w="586" w:type="dxa"/>
+          </w:tcPr>
+          <w:p>
+            <w:pPr>
+              <w:rPr>
+                <w:rFonts w:ascii="Segoe UI Symbol" w:hAnsi="Segoe UI Symbol" w:cs="Times New Roman"/>
+                <w:sz w:val="24"/>
+                <w:szCs w:val="24"/>
+              </w:rPr>
+            </w:pPr>
+          </w:p>
+        </w:tc>
+        <w:tc>
+          <w:tcPr>
+            <w:tcW w:w="563" w:type="dxa"/>
+          </w:tcPr>
+          <w:p>
+            <w:pPr>
+              <w:rPr>
+                <w:rFonts w:ascii="Segoe UI Symbol" w:hAnsi="Segoe UI Symbol" w:cs="Times New Roman"/>
                 <w:sz w:val="24"/>
                 <w:szCs w:val="24"/>
               </w:rPr>
@@ -3329,48 +3585,12 @@
         </w:tc>
         <w:tc>
           <w:tcPr>
-            <w:tcW w:w="586" w:type="dxa"/>
-          </w:tcPr>
-          <w:p>
-            <w:pPr>
-              <w:rPr>
-                <w:rFonts w:ascii="Times New Roman" w:hAnsi="Times New Roman" w:cs="Times New Roman"/>
-                <w:sz w:val="24"/>
-                <w:szCs w:val="24"/>
-              </w:rPr>
-            </w:pPr>
-            <w:r>
-              <w:rPr>
-                <w:rFonts w:ascii="Segoe UI Symbol" w:hAnsi="Segoe UI Symbol" w:cs="Times New Roman"/>
-                <w:sz w:val="24"/>
-                <w:szCs w:val="24"/>
-              </w:rPr>
-              <w:t>✔</w:t>
-            </w:r>
-          </w:p>
-        </w:tc>
-        <w:tc>
-          <w:tcPr>
-            <w:tcW w:w="563" w:type="dxa"/>
-          </w:tcPr>
-          <w:p>
-            <w:pPr>
-              <w:rPr>
-                <w:rFonts w:ascii="Times New Roman" w:hAnsi="Times New Roman" w:cs="Times New Roman"/>
-                <w:sz w:val="24"/>
-                <w:szCs w:val="24"/>
-              </w:rPr>
-            </w:pPr>
-          </w:p>
-        </w:tc>
-        <w:tc>
-          <w:tcPr>
             <w:tcW w:w="483" w:type="dxa"/>
           </w:tcPr>
           <w:p>
             <w:pPr>
               <w:rPr>
-                <w:rFonts w:ascii="Times New Roman" w:hAnsi="Times New Roman" w:cs="Times New Roman"/>
+                <w:rFonts w:ascii="Segoe UI Symbol" w:hAnsi="Segoe UI Symbol" w:cs="Times New Roman"/>
                 <w:sz w:val="24"/>
                 <w:szCs w:val="24"/>
               </w:rPr>
@@ -3384,7 +3604,7 @@
           <w:p>
             <w:pPr>
               <w:rPr>
-                <w:rFonts w:ascii="Times New Roman" w:hAnsi="Times New Roman" w:cs="Times New Roman"/>
+                <w:rFonts w:ascii="Segoe UI Symbol" w:hAnsi="Segoe UI Symbol" w:cs="Times New Roman"/>
                 <w:sz w:val="24"/>
                 <w:szCs w:val="24"/>
               </w:rPr>
@@ -3409,7 +3629,25 @@
                 <w:sz w:val="24"/>
                 <w:szCs w:val="24"/>
               </w:rPr>
-              <w:t>NVARCHAR</w:t>
+              <w:t xml:space="preserve">Will be </w:t>
+            </w:r>
+            <w:proofErr w:type="spellStart"/>
+            <w:r>
+              <w:rPr>
+                <w:rFonts w:ascii="Times New Roman" w:hAnsi="Times New Roman" w:cs="Times New Roman"/>
+                <w:sz w:val="24"/>
+                <w:szCs w:val="24"/>
+              </w:rPr>
+              <w:t>non null</w:t>
+            </w:r>
+            <w:proofErr w:type="spellEnd"/>
+            <w:r>
+              <w:rPr>
+                <w:rFonts w:ascii="Times New Roman" w:hAnsi="Times New Roman" w:cs="Times New Roman"/>
+                <w:sz w:val="24"/>
+                <w:szCs w:val="24"/>
+              </w:rPr>
+              <w:t xml:space="preserve"> after I figure out the genres.</w:t>
             </w:r>
           </w:p>
         </w:tc>
@@ -3428,6 +3666,7 @@
                 <w:szCs w:val="24"/>
               </w:rPr>
             </w:pPr>
+            <w:proofErr w:type="spellStart"/>
             <w:r>
               <w:rPr>
                 <w:rFonts w:ascii="Times New Roman" w:hAnsi="Times New Roman" w:cs="Times New Roman"/>
@@ -3435,8 +3674,9 @@
                 <w:sz w:val="24"/>
                 <w:szCs w:val="24"/>
               </w:rPr>
-              <w:t>ISBN</w:t>
-            </w:r>
+              <w:t>Series_Id</w:t>
+            </w:r>
+            <w:proofErr w:type="spellEnd"/>
           </w:p>
         </w:tc>
         <w:tc>
@@ -3451,23 +3691,13 @@
                 <w:szCs w:val="24"/>
               </w:rPr>
             </w:pPr>
-            <w:proofErr w:type="gramStart"/>
-            <w:r>
-              <w:rPr>
-                <w:rFonts w:ascii="Times New Roman" w:hAnsi="Times New Roman" w:cs="Times New Roman"/>
-                <w:sz w:val="24"/>
-                <w:szCs w:val="24"/>
-              </w:rPr>
-              <w:t>CHAR(</w:t>
-            </w:r>
-            <w:proofErr w:type="gramEnd"/>
-            <w:r>
-              <w:rPr>
-                <w:rFonts w:ascii="Times New Roman" w:hAnsi="Times New Roman" w:cs="Times New Roman"/>
-                <w:sz w:val="24"/>
-                <w:szCs w:val="24"/>
-              </w:rPr>
-              <w:t>13)</w:t>
+            <w:r>
+              <w:rPr>
+                <w:rFonts w:ascii="Times New Roman" w:hAnsi="Times New Roman" w:cs="Times New Roman"/>
+                <w:sz w:val="24"/>
+                <w:szCs w:val="24"/>
+              </w:rPr>
+              <w:t xml:space="preserve">INT </w:t>
             </w:r>
           </w:p>
         </w:tc>
@@ -3478,7 +3708,7 @@
           <w:p>
             <w:pPr>
               <w:rPr>
-                <w:rFonts w:ascii="Times New Roman" w:hAnsi="Times New Roman" w:cs="Times New Roman"/>
+                <w:rFonts w:ascii="Segoe UI Symbol" w:hAnsi="Segoe UI Symbol" w:cs="Times New Roman"/>
                 <w:sz w:val="24"/>
                 <w:szCs w:val="24"/>
               </w:rPr>
@@ -3497,6 +3727,14 @@
                 <w:szCs w:val="24"/>
               </w:rPr>
             </w:pPr>
+            <w:r>
+              <w:rPr>
+                <w:rFonts w:ascii="Segoe UI Symbol" w:hAnsi="Segoe UI Symbol" w:cs="Times New Roman"/>
+                <w:sz w:val="24"/>
+                <w:szCs w:val="24"/>
+              </w:rPr>
+              <w:t>✔</w:t>
+            </w:r>
           </w:p>
         </w:tc>
         <w:tc>
@@ -3534,11 +3772,19 @@
           <w:p>
             <w:pPr>
               <w:rPr>
-                <w:rFonts w:ascii="Times New Roman" w:hAnsi="Times New Roman" w:cs="Times New Roman"/>
-                <w:sz w:val="24"/>
-                <w:szCs w:val="24"/>
-              </w:rPr>
-            </w:pPr>
+                <w:rFonts w:ascii="Segoe UI Symbol" w:hAnsi="Segoe UI Symbol" w:cs="Times New Roman"/>
+                <w:sz w:val="24"/>
+                <w:szCs w:val="24"/>
+              </w:rPr>
+            </w:pPr>
+            <w:r>
+              <w:rPr>
+                <w:rFonts w:ascii="Segoe UI Symbol" w:hAnsi="Segoe UI Symbol" w:cs="Times New Roman"/>
+                <w:sz w:val="24"/>
+                <w:szCs w:val="24"/>
+              </w:rPr>
+              <w:t>✔</w:t>
+            </w:r>
           </w:p>
         </w:tc>
         <w:tc>
@@ -3548,7 +3794,7 @@
           <w:p>
             <w:pPr>
               <w:rPr>
-                <w:rFonts w:ascii="Times New Roman" w:hAnsi="Times New Roman" w:cs="Times New Roman"/>
+                <w:rFonts w:ascii="Segoe UI Symbol" w:hAnsi="Segoe UI Symbol" w:cs="Times New Roman"/>
                 <w:sz w:val="24"/>
                 <w:szCs w:val="24"/>
               </w:rPr>
@@ -3562,7 +3808,7 @@
           <w:p>
             <w:pPr>
               <w:rPr>
-                <w:rFonts w:ascii="Times New Roman" w:hAnsi="Times New Roman" w:cs="Times New Roman"/>
+                <w:rFonts w:ascii="Segoe UI Symbol" w:hAnsi="Segoe UI Symbol" w:cs="Times New Roman"/>
                 <w:sz w:val="24"/>
                 <w:szCs w:val="24"/>
               </w:rPr>
@@ -3581,6 +3827,14 @@
                 <w:szCs w:val="24"/>
               </w:rPr>
             </w:pPr>
+            <w:r>
+              <w:rPr>
+                <w:rFonts w:ascii="Times New Roman" w:hAnsi="Times New Roman" w:cs="Times New Roman"/>
+                <w:sz w:val="24"/>
+                <w:szCs w:val="24"/>
+              </w:rPr>
+              <w:t>Null indicates the book is not in a series.</w:t>
+            </w:r>
           </w:p>
         </w:tc>
       </w:tr>
@@ -3605,7 +3859,7 @@
                 <w:sz w:val="24"/>
                 <w:szCs w:val="24"/>
               </w:rPr>
-              <w:t>Language</w:t>
+              <w:t>Title</w:t>
             </w:r>
           </w:p>
         </w:tc>
@@ -3628,7 +3882,7 @@
                 <w:sz w:val="24"/>
                 <w:szCs w:val="24"/>
               </w:rPr>
-              <w:t>CHAR(</w:t>
+              <w:t>NVARCHAR(</w:t>
             </w:r>
             <w:proofErr w:type="gramEnd"/>
             <w:r>
@@ -3637,7 +3891,7 @@
                 <w:sz w:val="24"/>
                 <w:szCs w:val="24"/>
               </w:rPr>
-              <w:t>2)</w:t>
+              <w:t>500)</w:t>
             </w:r>
           </w:p>
         </w:tc>
@@ -3676,7 +3930,7 @@
           <w:p>
             <w:pPr>
               <w:rPr>
-                <w:rFonts w:ascii="Segoe UI Symbol" w:hAnsi="Segoe UI Symbol" w:cs="Times New Roman"/>
+                <w:rFonts w:ascii="Times New Roman" w:hAnsi="Times New Roman" w:cs="Times New Roman"/>
                 <w:sz w:val="24"/>
                 <w:szCs w:val="24"/>
               </w:rPr>
@@ -3698,11 +3952,19 @@
           <w:p>
             <w:pPr>
               <w:rPr>
-                <w:rFonts w:ascii="Segoe UI Symbol" w:hAnsi="Segoe UI Symbol" w:cs="Times New Roman"/>
-                <w:sz w:val="24"/>
-                <w:szCs w:val="24"/>
-              </w:rPr>
-            </w:pPr>
+                <w:rFonts w:ascii="Times New Roman" w:hAnsi="Times New Roman" w:cs="Times New Roman"/>
+                <w:sz w:val="24"/>
+                <w:szCs w:val="24"/>
+              </w:rPr>
+            </w:pPr>
+            <w:r>
+              <w:rPr>
+                <w:rFonts w:ascii="Segoe UI Symbol" w:hAnsi="Segoe UI Symbol" w:cs="Times New Roman"/>
+                <w:sz w:val="24"/>
+                <w:szCs w:val="24"/>
+              </w:rPr>
+              <w:t>✔</w:t>
+            </w:r>
           </w:p>
         </w:tc>
         <w:tc>
@@ -3765,7 +4027,7 @@
                 <w:sz w:val="24"/>
                 <w:szCs w:val="24"/>
               </w:rPr>
-              <w:t>Language the book is written.</w:t>
+              <w:t>NVARCHAR</w:t>
             </w:r>
           </w:p>
         </w:tc>
@@ -3784,6 +4046,362 @@
                 <w:szCs w:val="24"/>
               </w:rPr>
             </w:pPr>
+            <w:r>
+              <w:rPr>
+                <w:rFonts w:ascii="Times New Roman" w:hAnsi="Times New Roman" w:cs="Times New Roman"/>
+                <w:i/>
+                <w:sz w:val="24"/>
+                <w:szCs w:val="24"/>
+              </w:rPr>
+              <w:t>ISBN</w:t>
+            </w:r>
+          </w:p>
+        </w:tc>
+        <w:tc>
+          <w:tcPr>
+            <w:tcW w:w="1910" w:type="dxa"/>
+          </w:tcPr>
+          <w:p>
+            <w:pPr>
+              <w:rPr>
+                <w:rFonts w:ascii="Times New Roman" w:hAnsi="Times New Roman" w:cs="Times New Roman"/>
+                <w:sz w:val="24"/>
+                <w:szCs w:val="24"/>
+              </w:rPr>
+            </w:pPr>
+            <w:proofErr w:type="gramStart"/>
+            <w:r>
+              <w:rPr>
+                <w:rFonts w:ascii="Times New Roman" w:hAnsi="Times New Roman" w:cs="Times New Roman"/>
+                <w:sz w:val="24"/>
+                <w:szCs w:val="24"/>
+              </w:rPr>
+              <w:t>CHAR(</w:t>
+            </w:r>
+            <w:proofErr w:type="gramEnd"/>
+            <w:r>
+              <w:rPr>
+                <w:rFonts w:ascii="Times New Roman" w:hAnsi="Times New Roman" w:cs="Times New Roman"/>
+                <w:sz w:val="24"/>
+                <w:szCs w:val="24"/>
+              </w:rPr>
+              <w:t>13)</w:t>
+            </w:r>
+          </w:p>
+        </w:tc>
+        <w:tc>
+          <w:tcPr>
+            <w:tcW w:w="550" w:type="dxa"/>
+          </w:tcPr>
+          <w:p>
+            <w:pPr>
+              <w:rPr>
+                <w:rFonts w:ascii="Times New Roman" w:hAnsi="Times New Roman" w:cs="Times New Roman"/>
+                <w:sz w:val="24"/>
+                <w:szCs w:val="24"/>
+              </w:rPr>
+            </w:pPr>
+          </w:p>
+        </w:tc>
+        <w:tc>
+          <w:tcPr>
+            <w:tcW w:w="560" w:type="dxa"/>
+          </w:tcPr>
+          <w:p>
+            <w:pPr>
+              <w:rPr>
+                <w:rFonts w:ascii="Segoe UI Symbol" w:hAnsi="Segoe UI Symbol" w:cs="Times New Roman"/>
+                <w:sz w:val="24"/>
+                <w:szCs w:val="24"/>
+              </w:rPr>
+            </w:pPr>
+          </w:p>
+        </w:tc>
+        <w:tc>
+          <w:tcPr>
+            <w:tcW w:w="563" w:type="dxa"/>
+          </w:tcPr>
+          <w:p>
+            <w:pPr>
+              <w:rPr>
+                <w:rFonts w:ascii="Segoe UI Symbol" w:hAnsi="Segoe UI Symbol" w:cs="Times New Roman"/>
+                <w:sz w:val="24"/>
+                <w:szCs w:val="24"/>
+              </w:rPr>
+            </w:pPr>
+          </w:p>
+        </w:tc>
+        <w:tc>
+          <w:tcPr>
+            <w:tcW w:w="586" w:type="dxa"/>
+          </w:tcPr>
+          <w:p>
+            <w:pPr>
+              <w:rPr>
+                <w:rFonts w:ascii="Segoe UI Symbol" w:hAnsi="Segoe UI Symbol" w:cs="Times New Roman"/>
+                <w:sz w:val="24"/>
+                <w:szCs w:val="24"/>
+              </w:rPr>
+            </w:pPr>
+          </w:p>
+        </w:tc>
+        <w:tc>
+          <w:tcPr>
+            <w:tcW w:w="563" w:type="dxa"/>
+          </w:tcPr>
+          <w:p>
+            <w:pPr>
+              <w:rPr>
+                <w:rFonts w:ascii="Times New Roman" w:hAnsi="Times New Roman" w:cs="Times New Roman"/>
+                <w:sz w:val="24"/>
+                <w:szCs w:val="24"/>
+              </w:rPr>
+            </w:pPr>
+          </w:p>
+        </w:tc>
+        <w:tc>
+          <w:tcPr>
+            <w:tcW w:w="483" w:type="dxa"/>
+          </w:tcPr>
+          <w:p>
+            <w:pPr>
+              <w:rPr>
+                <w:rFonts w:ascii="Times New Roman" w:hAnsi="Times New Roman" w:cs="Times New Roman"/>
+                <w:sz w:val="24"/>
+                <w:szCs w:val="24"/>
+              </w:rPr>
+            </w:pPr>
+          </w:p>
+        </w:tc>
+        <w:tc>
+          <w:tcPr>
+            <w:tcW w:w="1837" w:type="dxa"/>
+          </w:tcPr>
+          <w:p>
+            <w:pPr>
+              <w:rPr>
+                <w:rFonts w:ascii="Times New Roman" w:hAnsi="Times New Roman" w:cs="Times New Roman"/>
+                <w:sz w:val="24"/>
+                <w:szCs w:val="24"/>
+              </w:rPr>
+            </w:pPr>
+          </w:p>
+        </w:tc>
+        <w:tc>
+          <w:tcPr>
+            <w:tcW w:w="2216" w:type="dxa"/>
+          </w:tcPr>
+          <w:p>
+            <w:pPr>
+              <w:rPr>
+                <w:rFonts w:ascii="Times New Roman" w:hAnsi="Times New Roman" w:cs="Times New Roman"/>
+                <w:sz w:val="24"/>
+                <w:szCs w:val="24"/>
+              </w:rPr>
+            </w:pPr>
+          </w:p>
+        </w:tc>
+      </w:tr>
+      <w:tr>
+        <w:tc>
+          <w:tcPr>
+            <w:tcW w:w="1910" w:type="dxa"/>
+          </w:tcPr>
+          <w:p>
+            <w:pPr>
+              <w:rPr>
+                <w:rFonts w:ascii="Times New Roman" w:hAnsi="Times New Roman" w:cs="Times New Roman"/>
+                <w:i/>
+                <w:sz w:val="24"/>
+                <w:szCs w:val="24"/>
+              </w:rPr>
+            </w:pPr>
+            <w:r>
+              <w:rPr>
+                <w:rFonts w:ascii="Times New Roman" w:hAnsi="Times New Roman" w:cs="Times New Roman"/>
+                <w:i/>
+                <w:sz w:val="24"/>
+                <w:szCs w:val="24"/>
+              </w:rPr>
+              <w:t>Language</w:t>
+            </w:r>
+          </w:p>
+        </w:tc>
+        <w:tc>
+          <w:tcPr>
+            <w:tcW w:w="1910" w:type="dxa"/>
+          </w:tcPr>
+          <w:p>
+            <w:pPr>
+              <w:rPr>
+                <w:rFonts w:ascii="Times New Roman" w:hAnsi="Times New Roman" w:cs="Times New Roman"/>
+                <w:sz w:val="24"/>
+                <w:szCs w:val="24"/>
+              </w:rPr>
+            </w:pPr>
+            <w:proofErr w:type="gramStart"/>
+            <w:r>
+              <w:rPr>
+                <w:rFonts w:ascii="Times New Roman" w:hAnsi="Times New Roman" w:cs="Times New Roman"/>
+                <w:sz w:val="24"/>
+                <w:szCs w:val="24"/>
+              </w:rPr>
+              <w:t>CHAR(</w:t>
+            </w:r>
+            <w:proofErr w:type="gramEnd"/>
+            <w:r>
+              <w:rPr>
+                <w:rFonts w:ascii="Times New Roman" w:hAnsi="Times New Roman" w:cs="Times New Roman"/>
+                <w:sz w:val="24"/>
+                <w:szCs w:val="24"/>
+              </w:rPr>
+              <w:t>2)</w:t>
+            </w:r>
+          </w:p>
+        </w:tc>
+        <w:tc>
+          <w:tcPr>
+            <w:tcW w:w="550" w:type="dxa"/>
+          </w:tcPr>
+          <w:p>
+            <w:pPr>
+              <w:rPr>
+                <w:rFonts w:ascii="Times New Roman" w:hAnsi="Times New Roman" w:cs="Times New Roman"/>
+                <w:sz w:val="24"/>
+                <w:szCs w:val="24"/>
+              </w:rPr>
+            </w:pPr>
+          </w:p>
+        </w:tc>
+        <w:tc>
+          <w:tcPr>
+            <w:tcW w:w="560" w:type="dxa"/>
+          </w:tcPr>
+          <w:p>
+            <w:pPr>
+              <w:rPr>
+                <w:rFonts w:ascii="Segoe UI Symbol" w:hAnsi="Segoe UI Symbol" w:cs="Times New Roman"/>
+                <w:sz w:val="24"/>
+                <w:szCs w:val="24"/>
+              </w:rPr>
+            </w:pPr>
+          </w:p>
+        </w:tc>
+        <w:tc>
+          <w:tcPr>
+            <w:tcW w:w="563" w:type="dxa"/>
+          </w:tcPr>
+          <w:p>
+            <w:pPr>
+              <w:rPr>
+                <w:rFonts w:ascii="Segoe UI Symbol" w:hAnsi="Segoe UI Symbol" w:cs="Times New Roman"/>
+                <w:sz w:val="24"/>
+                <w:szCs w:val="24"/>
+              </w:rPr>
+            </w:pPr>
+            <w:r>
+              <w:rPr>
+                <w:rFonts w:ascii="Segoe UI Symbol" w:hAnsi="Segoe UI Symbol" w:cs="Times New Roman"/>
+                <w:sz w:val="24"/>
+                <w:szCs w:val="24"/>
+              </w:rPr>
+              <w:t>✔</w:t>
+            </w:r>
+          </w:p>
+        </w:tc>
+        <w:tc>
+          <w:tcPr>
+            <w:tcW w:w="586" w:type="dxa"/>
+          </w:tcPr>
+          <w:p>
+            <w:pPr>
+              <w:rPr>
+                <w:rFonts w:ascii="Segoe UI Symbol" w:hAnsi="Segoe UI Symbol" w:cs="Times New Roman"/>
+                <w:sz w:val="24"/>
+                <w:szCs w:val="24"/>
+              </w:rPr>
+            </w:pPr>
+          </w:p>
+        </w:tc>
+        <w:tc>
+          <w:tcPr>
+            <w:tcW w:w="563" w:type="dxa"/>
+          </w:tcPr>
+          <w:p>
+            <w:pPr>
+              <w:rPr>
+                <w:rFonts w:ascii="Times New Roman" w:hAnsi="Times New Roman" w:cs="Times New Roman"/>
+                <w:sz w:val="24"/>
+                <w:szCs w:val="24"/>
+              </w:rPr>
+            </w:pPr>
+          </w:p>
+        </w:tc>
+        <w:tc>
+          <w:tcPr>
+            <w:tcW w:w="483" w:type="dxa"/>
+          </w:tcPr>
+          <w:p>
+            <w:pPr>
+              <w:rPr>
+                <w:rFonts w:ascii="Times New Roman" w:hAnsi="Times New Roman" w:cs="Times New Roman"/>
+                <w:sz w:val="24"/>
+                <w:szCs w:val="24"/>
+              </w:rPr>
+            </w:pPr>
+          </w:p>
+        </w:tc>
+        <w:tc>
+          <w:tcPr>
+            <w:tcW w:w="1837" w:type="dxa"/>
+          </w:tcPr>
+          <w:p>
+            <w:pPr>
+              <w:rPr>
+                <w:rFonts w:ascii="Times New Roman" w:hAnsi="Times New Roman" w:cs="Times New Roman"/>
+                <w:sz w:val="24"/>
+                <w:szCs w:val="24"/>
+              </w:rPr>
+            </w:pPr>
+          </w:p>
+        </w:tc>
+        <w:tc>
+          <w:tcPr>
+            <w:tcW w:w="2216" w:type="dxa"/>
+          </w:tcPr>
+          <w:p>
+            <w:pPr>
+              <w:rPr>
+                <w:rFonts w:ascii="Times New Roman" w:hAnsi="Times New Roman" w:cs="Times New Roman"/>
+                <w:sz w:val="24"/>
+                <w:szCs w:val="24"/>
+              </w:rPr>
+            </w:pPr>
+            <w:r>
+              <w:rPr>
+                <w:rFonts w:ascii="Times New Roman" w:hAnsi="Times New Roman" w:cs="Times New Roman"/>
+                <w:sz w:val="24"/>
+                <w:szCs w:val="24"/>
+              </w:rPr>
+              <w:t>Language the book is written.</w:t>
+            </w:r>
+          </w:p>
+        </w:tc>
+      </w:tr>
+      <w:tr>
+        <w:tc>
+          <w:tcPr>
+            <w:tcW w:w="1910" w:type="dxa"/>
+          </w:tcPr>
+          <w:p>
+            <w:pPr>
+              <w:rPr>
+                <w:rFonts w:ascii="Times New Roman" w:hAnsi="Times New Roman" w:cs="Times New Roman"/>
+                <w:i/>
+                <w:sz w:val="24"/>
+                <w:szCs w:val="24"/>
+              </w:rPr>
+            </w:pPr>
             <w:proofErr w:type="spellStart"/>
             <w:r>
               <w:rPr>
@@ -3945,6 +4563,184 @@
                 <w:szCs w:val="24"/>
               </w:rPr>
             </w:pPr>
+          </w:p>
+        </w:tc>
+      </w:tr>
+      <w:tr>
+        <w:tc>
+          <w:tcPr>
+            <w:tcW w:w="1910" w:type="dxa"/>
+          </w:tcPr>
+          <w:p>
+            <w:pPr>
+              <w:rPr>
+                <w:rFonts w:ascii="Times New Roman" w:hAnsi="Times New Roman" w:cs="Times New Roman"/>
+                <w:i/>
+                <w:sz w:val="24"/>
+                <w:szCs w:val="24"/>
+              </w:rPr>
+            </w:pPr>
+            <w:proofErr w:type="spellStart"/>
+            <w:r>
+              <w:rPr>
+                <w:rFonts w:ascii="Times New Roman" w:hAnsi="Times New Roman" w:cs="Times New Roman"/>
+                <w:i/>
+                <w:sz w:val="24"/>
+                <w:szCs w:val="24"/>
+              </w:rPr>
+              <w:t>In_Series_Number</w:t>
+            </w:r>
+            <w:proofErr w:type="spellEnd"/>
+          </w:p>
+        </w:tc>
+        <w:tc>
+          <w:tcPr>
+            <w:tcW w:w="1910" w:type="dxa"/>
+          </w:tcPr>
+          <w:p>
+            <w:pPr>
+              <w:rPr>
+                <w:rFonts w:ascii="Times New Roman" w:hAnsi="Times New Roman" w:cs="Times New Roman"/>
+                <w:sz w:val="24"/>
+                <w:szCs w:val="24"/>
+              </w:rPr>
+            </w:pPr>
+            <w:r>
+              <w:rPr>
+                <w:rFonts w:ascii="Times New Roman" w:hAnsi="Times New Roman" w:cs="Times New Roman"/>
+                <w:sz w:val="24"/>
+                <w:szCs w:val="24"/>
+              </w:rPr>
+              <w:t xml:space="preserve">INT </w:t>
+            </w:r>
+          </w:p>
+        </w:tc>
+        <w:tc>
+          <w:tcPr>
+            <w:tcW w:w="550" w:type="dxa"/>
+          </w:tcPr>
+          <w:p>
+            <w:pPr>
+              <w:rPr>
+                <w:rFonts w:ascii="Times New Roman" w:hAnsi="Times New Roman" w:cs="Times New Roman"/>
+                <w:sz w:val="24"/>
+                <w:szCs w:val="24"/>
+              </w:rPr>
+            </w:pPr>
+          </w:p>
+        </w:tc>
+        <w:tc>
+          <w:tcPr>
+            <w:tcW w:w="560" w:type="dxa"/>
+          </w:tcPr>
+          <w:p>
+            <w:pPr>
+              <w:rPr>
+                <w:rFonts w:ascii="Segoe UI Symbol" w:hAnsi="Segoe UI Symbol" w:cs="Times New Roman"/>
+                <w:sz w:val="24"/>
+                <w:szCs w:val="24"/>
+              </w:rPr>
+            </w:pPr>
+          </w:p>
+        </w:tc>
+        <w:tc>
+          <w:tcPr>
+            <w:tcW w:w="563" w:type="dxa"/>
+          </w:tcPr>
+          <w:p>
+            <w:pPr>
+              <w:rPr>
+                <w:rFonts w:ascii="Segoe UI Symbol" w:hAnsi="Segoe UI Symbol" w:cs="Times New Roman"/>
+                <w:sz w:val="24"/>
+                <w:szCs w:val="24"/>
+              </w:rPr>
+            </w:pPr>
+          </w:p>
+        </w:tc>
+        <w:tc>
+          <w:tcPr>
+            <w:tcW w:w="586" w:type="dxa"/>
+          </w:tcPr>
+          <w:p>
+            <w:pPr>
+              <w:rPr>
+                <w:rFonts w:ascii="Segoe UI Symbol" w:hAnsi="Segoe UI Symbol" w:cs="Times New Roman"/>
+                <w:sz w:val="24"/>
+                <w:szCs w:val="24"/>
+              </w:rPr>
+            </w:pPr>
+          </w:p>
+        </w:tc>
+        <w:tc>
+          <w:tcPr>
+            <w:tcW w:w="563" w:type="dxa"/>
+          </w:tcPr>
+          <w:p>
+            <w:pPr>
+              <w:rPr>
+                <w:rFonts w:ascii="Segoe UI Symbol" w:hAnsi="Segoe UI Symbol" w:cs="Times New Roman"/>
+                <w:sz w:val="24"/>
+                <w:szCs w:val="24"/>
+              </w:rPr>
+            </w:pPr>
+            <w:r>
+              <w:rPr>
+                <w:rFonts w:ascii="Segoe UI Symbol" w:hAnsi="Segoe UI Symbol" w:cs="Times New Roman"/>
+                <w:sz w:val="24"/>
+                <w:szCs w:val="24"/>
+              </w:rPr>
+              <w:t>✔</w:t>
+            </w:r>
+          </w:p>
+        </w:tc>
+        <w:tc>
+          <w:tcPr>
+            <w:tcW w:w="483" w:type="dxa"/>
+          </w:tcPr>
+          <w:p>
+            <w:pPr>
+              <w:rPr>
+                <w:rFonts w:ascii="Times New Roman" w:hAnsi="Times New Roman" w:cs="Times New Roman"/>
+                <w:sz w:val="24"/>
+                <w:szCs w:val="24"/>
+              </w:rPr>
+            </w:pPr>
+          </w:p>
+        </w:tc>
+        <w:tc>
+          <w:tcPr>
+            <w:tcW w:w="1837" w:type="dxa"/>
+          </w:tcPr>
+          <w:p>
+            <w:pPr>
+              <w:rPr>
+                <w:rFonts w:ascii="Times New Roman" w:hAnsi="Times New Roman" w:cs="Times New Roman"/>
+                <w:sz w:val="24"/>
+                <w:szCs w:val="24"/>
+              </w:rPr>
+            </w:pPr>
+          </w:p>
+        </w:tc>
+        <w:tc>
+          <w:tcPr>
+            <w:tcW w:w="2216" w:type="dxa"/>
+          </w:tcPr>
+          <w:p>
+            <w:pPr>
+              <w:rPr>
+                <w:rFonts w:ascii="Times New Roman" w:hAnsi="Times New Roman" w:cs="Times New Roman"/>
+                <w:sz w:val="24"/>
+                <w:szCs w:val="24"/>
+              </w:rPr>
+            </w:pPr>
+            <w:r>
+              <w:rPr>
+                <w:rFonts w:ascii="Times New Roman" w:hAnsi="Times New Roman" w:cs="Times New Roman"/>
+                <w:sz w:val="24"/>
+                <w:szCs w:val="24"/>
+              </w:rPr>
+              <w:t>Indicates the books order in a series.</w:t>
+            </w:r>
           </w:p>
         </w:tc>
       </w:tr>
@@ -4756,6 +5552,7 @@
           <w:szCs w:val="24"/>
           <w:u w:val="single"/>
         </w:rPr>
+        <w:lastRenderedPageBreak/>
         <w:t>AUTHOR</w:t>
       </w:r>
       <w:r>
@@ -9730,6 +10527,1561 @@
           <w:szCs w:val="24"/>
         </w:rPr>
       </w:pPr>
+    </w:p>
+    <w:p>
+      <w:pPr>
+        <w:jc w:val="both"/>
+        <w:rPr>
+          <w:rFonts w:ascii="Times New Roman" w:hAnsi="Times New Roman" w:cs="Times New Roman"/>
+          <w:sz w:val="24"/>
+          <w:szCs w:val="24"/>
+        </w:rPr>
+      </w:pPr>
+      <w:r>
+        <w:rPr>
+          <w:rFonts w:ascii="Times New Roman" w:hAnsi="Times New Roman" w:cs="Times New Roman"/>
+          <w:i/>
+          <w:sz w:val="24"/>
+          <w:szCs w:val="24"/>
+          <w:u w:val="single"/>
+        </w:rPr>
+        <w:lastRenderedPageBreak/>
+        <w:t>SERIES</w:t>
+      </w:r>
+      <w:r>
+        <w:rPr>
+          <w:rFonts w:ascii="Times New Roman" w:hAnsi="Times New Roman" w:cs="Times New Roman"/>
+          <w:sz w:val="24"/>
+          <w:szCs w:val="24"/>
+        </w:rPr>
+        <w:t>:</w:t>
+      </w:r>
+    </w:p>
+    <w:p>
+      <w:pPr>
+        <w:jc w:val="both"/>
+        <w:rPr>
+          <w:rFonts w:ascii="Times New Roman" w:hAnsi="Times New Roman" w:cs="Times New Roman"/>
+          <w:sz w:val="24"/>
+          <w:szCs w:val="24"/>
+        </w:rPr>
+      </w:pPr>
+      <w:r>
+        <w:rPr>
+          <w:rFonts w:ascii="Times New Roman" w:hAnsi="Times New Roman" w:cs="Times New Roman"/>
+          <w:sz w:val="24"/>
+          <w:szCs w:val="24"/>
+        </w:rPr>
+        <w:t xml:space="preserve">Keeps track of different </w:t>
+      </w:r>
+      <w:r>
+        <w:rPr>
+          <w:rFonts w:ascii="Times New Roman" w:hAnsi="Times New Roman" w:cs="Times New Roman"/>
+          <w:sz w:val="24"/>
+          <w:szCs w:val="24"/>
+        </w:rPr>
+        <w:t>series</w:t>
+      </w:r>
+      <w:r>
+        <w:rPr>
+          <w:rFonts w:ascii="Times New Roman" w:hAnsi="Times New Roman" w:cs="Times New Roman"/>
+          <w:sz w:val="24"/>
+          <w:szCs w:val="24"/>
+        </w:rPr>
+        <w:t xml:space="preserve"> </w:t>
+      </w:r>
+      <w:r>
+        <w:rPr>
+          <w:rFonts w:ascii="Times New Roman" w:hAnsi="Times New Roman" w:cs="Times New Roman"/>
+          <w:sz w:val="24"/>
+          <w:szCs w:val="24"/>
+        </w:rPr>
+        <w:t>that certain books belong to</w:t>
+      </w:r>
+      <w:r>
+        <w:rPr>
+          <w:rFonts w:ascii="Times New Roman" w:hAnsi="Times New Roman" w:cs="Times New Roman"/>
+          <w:sz w:val="24"/>
+          <w:szCs w:val="24"/>
+        </w:rPr>
+        <w:t xml:space="preserve">. </w:t>
+      </w:r>
+    </w:p>
+    <w:tbl>
+      <w:tblPr>
+        <w:tblStyle w:val="TableGrid"/>
+        <w:tblpPr w:leftFromText="180" w:rightFromText="180" w:vertAnchor="text" w:horzAnchor="margin" w:tblpXSpec="center" w:tblpY="-14"/>
+        <w:tblW w:w="11178" w:type="dxa"/>
+        <w:tblLook w:val="04A0" w:firstRow="1" w:lastRow="0" w:firstColumn="1" w:lastColumn="0" w:noHBand="0" w:noVBand="1"/>
+      </w:tblPr>
+      <w:tblGrid>
+        <w:gridCol w:w="1457"/>
+        <w:gridCol w:w="1910"/>
+        <w:gridCol w:w="550"/>
+        <w:gridCol w:w="562"/>
+        <w:gridCol w:w="563"/>
+        <w:gridCol w:w="588"/>
+        <w:gridCol w:w="563"/>
+        <w:gridCol w:w="483"/>
+        <w:gridCol w:w="1965"/>
+        <w:gridCol w:w="2537"/>
+      </w:tblGrid>
+      <w:tr>
+        <w:tc>
+          <w:tcPr>
+            <w:tcW w:w="1456" w:type="dxa"/>
+          </w:tcPr>
+          <w:p>
+            <w:pPr>
+              <w:rPr>
+                <w:rFonts w:ascii="Times New Roman" w:hAnsi="Times New Roman" w:cs="Times New Roman"/>
+                <w:b/>
+                <w:sz w:val="24"/>
+                <w:szCs w:val="24"/>
+              </w:rPr>
+            </w:pPr>
+            <w:proofErr w:type="spellStart"/>
+            <w:r>
+              <w:rPr>
+                <w:rFonts w:ascii="Times New Roman" w:hAnsi="Times New Roman" w:cs="Times New Roman"/>
+                <w:b/>
+                <w:sz w:val="24"/>
+                <w:szCs w:val="24"/>
+              </w:rPr>
+              <w:t>Field_Name</w:t>
+            </w:r>
+            <w:proofErr w:type="spellEnd"/>
+          </w:p>
+        </w:tc>
+        <w:tc>
+          <w:tcPr>
+            <w:tcW w:w="1790" w:type="dxa"/>
+          </w:tcPr>
+          <w:p>
+            <w:pPr>
+              <w:rPr>
+                <w:rFonts w:ascii="Times New Roman" w:hAnsi="Times New Roman" w:cs="Times New Roman"/>
+                <w:b/>
+                <w:sz w:val="24"/>
+                <w:szCs w:val="24"/>
+              </w:rPr>
+            </w:pPr>
+            <w:r>
+              <w:rPr>
+                <w:rFonts w:ascii="Times New Roman" w:hAnsi="Times New Roman" w:cs="Times New Roman"/>
+                <w:b/>
+                <w:sz w:val="24"/>
+                <w:szCs w:val="24"/>
+              </w:rPr>
+              <w:t>Datatype</w:t>
+            </w:r>
+          </w:p>
+        </w:tc>
+        <w:tc>
+          <w:tcPr>
+            <w:tcW w:w="550" w:type="dxa"/>
+          </w:tcPr>
+          <w:p>
+            <w:pPr>
+              <w:rPr>
+                <w:rFonts w:ascii="Times New Roman" w:hAnsi="Times New Roman" w:cs="Times New Roman"/>
+                <w:b/>
+                <w:sz w:val="24"/>
+                <w:szCs w:val="24"/>
+              </w:rPr>
+            </w:pPr>
+            <w:r>
+              <w:rPr>
+                <w:rFonts w:ascii="Times New Roman" w:hAnsi="Times New Roman" w:cs="Times New Roman"/>
+                <w:b/>
+                <w:sz w:val="24"/>
+                <w:szCs w:val="24"/>
+              </w:rPr>
+              <w:t>PK</w:t>
+            </w:r>
+          </w:p>
+        </w:tc>
+        <w:tc>
+          <w:tcPr>
+            <w:tcW w:w="563" w:type="dxa"/>
+          </w:tcPr>
+          <w:p>
+            <w:pPr>
+              <w:rPr>
+                <w:rFonts w:ascii="Times New Roman" w:hAnsi="Times New Roman" w:cs="Times New Roman"/>
+                <w:b/>
+                <w:sz w:val="24"/>
+                <w:szCs w:val="24"/>
+              </w:rPr>
+            </w:pPr>
+            <w:r>
+              <w:rPr>
+                <w:rFonts w:ascii="Times New Roman" w:hAnsi="Times New Roman" w:cs="Times New Roman"/>
+                <w:b/>
+                <w:sz w:val="24"/>
+                <w:szCs w:val="24"/>
+              </w:rPr>
+              <w:t>FK</w:t>
+            </w:r>
+          </w:p>
+        </w:tc>
+        <w:tc>
+          <w:tcPr>
+            <w:tcW w:w="563" w:type="dxa"/>
+          </w:tcPr>
+          <w:p>
+            <w:pPr>
+              <w:rPr>
+                <w:rFonts w:ascii="Times New Roman" w:hAnsi="Times New Roman" w:cs="Times New Roman"/>
+                <w:b/>
+                <w:sz w:val="24"/>
+                <w:szCs w:val="24"/>
+              </w:rPr>
+            </w:pPr>
+            <w:r>
+              <w:rPr>
+                <w:rFonts w:ascii="Times New Roman" w:hAnsi="Times New Roman" w:cs="Times New Roman"/>
+                <w:b/>
+                <w:sz w:val="24"/>
+                <w:szCs w:val="24"/>
+              </w:rPr>
+              <w:t>NN</w:t>
+            </w:r>
+          </w:p>
+        </w:tc>
+        <w:tc>
+          <w:tcPr>
+            <w:tcW w:w="589" w:type="dxa"/>
+          </w:tcPr>
+          <w:p>
+            <w:pPr>
+              <w:rPr>
+                <w:rFonts w:ascii="Times New Roman" w:hAnsi="Times New Roman" w:cs="Times New Roman"/>
+                <w:b/>
+                <w:sz w:val="24"/>
+                <w:szCs w:val="24"/>
+              </w:rPr>
+            </w:pPr>
+            <w:r>
+              <w:rPr>
+                <w:rFonts w:ascii="Times New Roman" w:hAnsi="Times New Roman" w:cs="Times New Roman"/>
+                <w:b/>
+                <w:sz w:val="24"/>
+                <w:szCs w:val="24"/>
+              </w:rPr>
+              <w:t>UQ</w:t>
+            </w:r>
+          </w:p>
+        </w:tc>
+        <w:tc>
+          <w:tcPr>
+            <w:tcW w:w="563" w:type="dxa"/>
+          </w:tcPr>
+          <w:p>
+            <w:pPr>
+              <w:rPr>
+                <w:rFonts w:ascii="Times New Roman" w:hAnsi="Times New Roman" w:cs="Times New Roman"/>
+                <w:b/>
+                <w:sz w:val="24"/>
+                <w:szCs w:val="24"/>
+              </w:rPr>
+            </w:pPr>
+            <w:r>
+              <w:rPr>
+                <w:rFonts w:ascii="Times New Roman" w:hAnsi="Times New Roman" w:cs="Times New Roman"/>
+                <w:b/>
+                <w:sz w:val="24"/>
+                <w:szCs w:val="24"/>
+              </w:rPr>
+              <w:t>UN</w:t>
+            </w:r>
+          </w:p>
+        </w:tc>
+        <w:tc>
+          <w:tcPr>
+            <w:tcW w:w="483" w:type="dxa"/>
+          </w:tcPr>
+          <w:p>
+            <w:pPr>
+              <w:rPr>
+                <w:rFonts w:ascii="Times New Roman" w:hAnsi="Times New Roman" w:cs="Times New Roman"/>
+                <w:b/>
+                <w:sz w:val="24"/>
+                <w:szCs w:val="24"/>
+              </w:rPr>
+            </w:pPr>
+            <w:r>
+              <w:rPr>
+                <w:rFonts w:ascii="Times New Roman" w:hAnsi="Times New Roman" w:cs="Times New Roman"/>
+                <w:b/>
+                <w:sz w:val="24"/>
+                <w:szCs w:val="24"/>
+              </w:rPr>
+              <w:t>AI</w:t>
+            </w:r>
+          </w:p>
+        </w:tc>
+        <w:tc>
+          <w:tcPr>
+            <w:tcW w:w="2005" w:type="dxa"/>
+          </w:tcPr>
+          <w:p>
+            <w:pPr>
+              <w:rPr>
+                <w:rFonts w:ascii="Times New Roman" w:hAnsi="Times New Roman" w:cs="Times New Roman"/>
+                <w:b/>
+                <w:sz w:val="24"/>
+                <w:szCs w:val="24"/>
+              </w:rPr>
+            </w:pPr>
+            <w:r>
+              <w:rPr>
+                <w:rFonts w:ascii="Times New Roman" w:hAnsi="Times New Roman" w:cs="Times New Roman"/>
+                <w:b/>
+                <w:sz w:val="24"/>
+                <w:szCs w:val="24"/>
+              </w:rPr>
+              <w:t>Default Expression</w:t>
+            </w:r>
+          </w:p>
+        </w:tc>
+        <w:tc>
+          <w:tcPr>
+            <w:tcW w:w="2616" w:type="dxa"/>
+          </w:tcPr>
+          <w:p>
+            <w:pPr>
+              <w:rPr>
+                <w:rFonts w:ascii="Times New Roman" w:hAnsi="Times New Roman" w:cs="Times New Roman"/>
+                <w:b/>
+                <w:sz w:val="24"/>
+                <w:szCs w:val="24"/>
+              </w:rPr>
+            </w:pPr>
+            <w:r>
+              <w:rPr>
+                <w:rFonts w:ascii="Times New Roman" w:hAnsi="Times New Roman" w:cs="Times New Roman"/>
+                <w:b/>
+                <w:sz w:val="24"/>
+                <w:szCs w:val="24"/>
+              </w:rPr>
+              <w:t>Additional Info</w:t>
+            </w:r>
+          </w:p>
+        </w:tc>
+      </w:tr>
+      <w:tr>
+        <w:tc>
+          <w:tcPr>
+            <w:tcW w:w="1456" w:type="dxa"/>
+          </w:tcPr>
+          <w:p>
+            <w:pPr>
+              <w:rPr>
+                <w:rFonts w:ascii="Times New Roman" w:hAnsi="Times New Roman" w:cs="Times New Roman"/>
+                <w:i/>
+                <w:sz w:val="24"/>
+                <w:szCs w:val="24"/>
+              </w:rPr>
+            </w:pPr>
+            <w:proofErr w:type="spellStart"/>
+            <w:r>
+              <w:rPr>
+                <w:rFonts w:ascii="Times New Roman" w:hAnsi="Times New Roman" w:cs="Times New Roman"/>
+                <w:i/>
+                <w:sz w:val="24"/>
+                <w:szCs w:val="24"/>
+              </w:rPr>
+              <w:t>Series</w:t>
+            </w:r>
+            <w:r>
+              <w:rPr>
+                <w:rFonts w:ascii="Times New Roman" w:hAnsi="Times New Roman" w:cs="Times New Roman"/>
+                <w:i/>
+                <w:sz w:val="24"/>
+                <w:szCs w:val="24"/>
+              </w:rPr>
+              <w:t>_Id</w:t>
+            </w:r>
+            <w:proofErr w:type="spellEnd"/>
+          </w:p>
+        </w:tc>
+        <w:tc>
+          <w:tcPr>
+            <w:tcW w:w="1790" w:type="dxa"/>
+          </w:tcPr>
+          <w:p>
+            <w:pPr>
+              <w:rPr>
+                <w:rFonts w:ascii="Times New Roman" w:hAnsi="Times New Roman" w:cs="Times New Roman"/>
+                <w:sz w:val="24"/>
+                <w:szCs w:val="24"/>
+              </w:rPr>
+            </w:pPr>
+            <w:r>
+              <w:rPr>
+                <w:rFonts w:ascii="Times New Roman" w:hAnsi="Times New Roman" w:cs="Times New Roman"/>
+                <w:sz w:val="24"/>
+                <w:szCs w:val="24"/>
+              </w:rPr>
+              <w:t xml:space="preserve">INT </w:t>
+            </w:r>
+          </w:p>
+        </w:tc>
+        <w:tc>
+          <w:tcPr>
+            <w:tcW w:w="550" w:type="dxa"/>
+          </w:tcPr>
+          <w:p>
+            <w:pPr>
+              <w:rPr>
+                <w:rFonts w:ascii="Times New Roman" w:hAnsi="Times New Roman" w:cs="Times New Roman"/>
+                <w:sz w:val="24"/>
+                <w:szCs w:val="24"/>
+              </w:rPr>
+            </w:pPr>
+            <w:r>
+              <w:rPr>
+                <w:rFonts w:ascii="Segoe UI Symbol" w:hAnsi="Segoe UI Symbol" w:cs="Times New Roman"/>
+                <w:sz w:val="24"/>
+                <w:szCs w:val="24"/>
+              </w:rPr>
+              <w:t>✔</w:t>
+            </w:r>
+          </w:p>
+        </w:tc>
+        <w:tc>
+          <w:tcPr>
+            <w:tcW w:w="563" w:type="dxa"/>
+          </w:tcPr>
+          <w:p>
+            <w:pPr>
+              <w:rPr>
+                <w:rFonts w:ascii="Segoe UI Symbol" w:hAnsi="Segoe UI Symbol" w:cs="Times New Roman"/>
+                <w:sz w:val="24"/>
+                <w:szCs w:val="24"/>
+              </w:rPr>
+            </w:pPr>
+          </w:p>
+        </w:tc>
+        <w:tc>
+          <w:tcPr>
+            <w:tcW w:w="563" w:type="dxa"/>
+          </w:tcPr>
+          <w:p>
+            <w:pPr>
+              <w:rPr>
+                <w:rFonts w:ascii="Times New Roman" w:hAnsi="Times New Roman" w:cs="Times New Roman"/>
+                <w:sz w:val="24"/>
+                <w:szCs w:val="24"/>
+              </w:rPr>
+            </w:pPr>
+            <w:r>
+              <w:rPr>
+                <w:rFonts w:ascii="Segoe UI Symbol" w:hAnsi="Segoe UI Symbol" w:cs="Times New Roman"/>
+                <w:sz w:val="24"/>
+                <w:szCs w:val="24"/>
+              </w:rPr>
+              <w:t>✔</w:t>
+            </w:r>
+          </w:p>
+        </w:tc>
+        <w:tc>
+          <w:tcPr>
+            <w:tcW w:w="589" w:type="dxa"/>
+          </w:tcPr>
+          <w:p>
+            <w:pPr>
+              <w:rPr>
+                <w:rFonts w:ascii="Times New Roman" w:hAnsi="Times New Roman" w:cs="Times New Roman"/>
+                <w:sz w:val="24"/>
+                <w:szCs w:val="24"/>
+              </w:rPr>
+            </w:pPr>
+            <w:r>
+              <w:rPr>
+                <w:rFonts w:ascii="Segoe UI Symbol" w:hAnsi="Segoe UI Symbol" w:cs="Times New Roman"/>
+                <w:sz w:val="24"/>
+                <w:szCs w:val="24"/>
+              </w:rPr>
+              <w:t>✔</w:t>
+            </w:r>
+          </w:p>
+        </w:tc>
+        <w:tc>
+          <w:tcPr>
+            <w:tcW w:w="563" w:type="dxa"/>
+          </w:tcPr>
+          <w:p>
+            <w:pPr>
+              <w:rPr>
+                <w:rFonts w:ascii="Times New Roman" w:hAnsi="Times New Roman" w:cs="Times New Roman"/>
+                <w:sz w:val="24"/>
+                <w:szCs w:val="24"/>
+              </w:rPr>
+            </w:pPr>
+            <w:r>
+              <w:rPr>
+                <w:rFonts w:ascii="Segoe UI Symbol" w:hAnsi="Segoe UI Symbol" w:cs="Times New Roman"/>
+                <w:sz w:val="24"/>
+                <w:szCs w:val="24"/>
+              </w:rPr>
+              <w:t>✔</w:t>
+            </w:r>
+          </w:p>
+        </w:tc>
+        <w:tc>
+          <w:tcPr>
+            <w:tcW w:w="483" w:type="dxa"/>
+          </w:tcPr>
+          <w:p>
+            <w:pPr>
+              <w:rPr>
+                <w:rFonts w:ascii="Times New Roman" w:hAnsi="Times New Roman" w:cs="Times New Roman"/>
+                <w:sz w:val="24"/>
+                <w:szCs w:val="24"/>
+              </w:rPr>
+            </w:pPr>
+            <w:r>
+              <w:rPr>
+                <w:rFonts w:ascii="Segoe UI Symbol" w:hAnsi="Segoe UI Symbol" w:cs="Times New Roman"/>
+                <w:sz w:val="24"/>
+                <w:szCs w:val="24"/>
+              </w:rPr>
+              <w:t>✔</w:t>
+            </w:r>
+          </w:p>
+        </w:tc>
+        <w:tc>
+          <w:tcPr>
+            <w:tcW w:w="2005" w:type="dxa"/>
+          </w:tcPr>
+          <w:p>
+            <w:pPr>
+              <w:rPr>
+                <w:rFonts w:ascii="Segoe UI Symbol" w:hAnsi="Segoe UI Symbol" w:cs="Times New Roman"/>
+                <w:sz w:val="24"/>
+                <w:szCs w:val="24"/>
+              </w:rPr>
+            </w:pPr>
+          </w:p>
+        </w:tc>
+        <w:tc>
+          <w:tcPr>
+            <w:tcW w:w="2616" w:type="dxa"/>
+          </w:tcPr>
+          <w:p>
+            <w:pPr>
+              <w:rPr>
+                <w:rFonts w:ascii="Times New Roman" w:hAnsi="Times New Roman" w:cs="Times New Roman"/>
+                <w:sz w:val="24"/>
+                <w:szCs w:val="24"/>
+              </w:rPr>
+            </w:pPr>
+          </w:p>
+        </w:tc>
+      </w:tr>
+      <w:tr>
+        <w:tc>
+          <w:tcPr>
+            <w:tcW w:w="1456" w:type="dxa"/>
+          </w:tcPr>
+          <w:p>
+            <w:pPr>
+              <w:rPr>
+                <w:rFonts w:ascii="Times New Roman" w:hAnsi="Times New Roman" w:cs="Times New Roman"/>
+                <w:i/>
+                <w:sz w:val="24"/>
+                <w:szCs w:val="24"/>
+              </w:rPr>
+            </w:pPr>
+            <w:r>
+              <w:rPr>
+                <w:rFonts w:ascii="Times New Roman" w:hAnsi="Times New Roman" w:cs="Times New Roman"/>
+                <w:i/>
+                <w:sz w:val="24"/>
+                <w:szCs w:val="24"/>
+              </w:rPr>
+              <w:t>Title</w:t>
+            </w:r>
+          </w:p>
+        </w:tc>
+        <w:tc>
+          <w:tcPr>
+            <w:tcW w:w="1790" w:type="dxa"/>
+          </w:tcPr>
+          <w:p>
+            <w:pPr>
+              <w:rPr>
+                <w:rFonts w:ascii="Times New Roman" w:hAnsi="Times New Roman" w:cs="Times New Roman"/>
+                <w:sz w:val="24"/>
+                <w:szCs w:val="24"/>
+              </w:rPr>
+            </w:pPr>
+            <w:proofErr w:type="gramStart"/>
+            <w:r>
+              <w:rPr>
+                <w:rFonts w:ascii="Times New Roman" w:hAnsi="Times New Roman" w:cs="Times New Roman"/>
+                <w:sz w:val="24"/>
+                <w:szCs w:val="24"/>
+              </w:rPr>
+              <w:t>VARCHAR(</w:t>
+            </w:r>
+            <w:proofErr w:type="gramEnd"/>
+            <w:r>
+              <w:rPr>
+                <w:rFonts w:ascii="Times New Roman" w:hAnsi="Times New Roman" w:cs="Times New Roman"/>
+                <w:sz w:val="24"/>
+                <w:szCs w:val="24"/>
+              </w:rPr>
+              <w:t>50</w:t>
+            </w:r>
+            <w:r>
+              <w:rPr>
+                <w:rFonts w:ascii="Times New Roman" w:hAnsi="Times New Roman" w:cs="Times New Roman"/>
+                <w:sz w:val="24"/>
+                <w:szCs w:val="24"/>
+              </w:rPr>
+              <w:t>0</w:t>
+            </w:r>
+            <w:r>
+              <w:rPr>
+                <w:rFonts w:ascii="Times New Roman" w:hAnsi="Times New Roman" w:cs="Times New Roman"/>
+                <w:sz w:val="24"/>
+                <w:szCs w:val="24"/>
+              </w:rPr>
+              <w:t>)</w:t>
+            </w:r>
+          </w:p>
+        </w:tc>
+        <w:tc>
+          <w:tcPr>
+            <w:tcW w:w="550" w:type="dxa"/>
+          </w:tcPr>
+          <w:p>
+            <w:pPr>
+              <w:rPr>
+                <w:rFonts w:ascii="Times New Roman" w:hAnsi="Times New Roman" w:cs="Times New Roman"/>
+                <w:sz w:val="24"/>
+                <w:szCs w:val="24"/>
+              </w:rPr>
+            </w:pPr>
+          </w:p>
+        </w:tc>
+        <w:tc>
+          <w:tcPr>
+            <w:tcW w:w="563" w:type="dxa"/>
+          </w:tcPr>
+          <w:p>
+            <w:pPr>
+              <w:rPr>
+                <w:rFonts w:ascii="Segoe UI Symbol" w:hAnsi="Segoe UI Symbol" w:cs="Times New Roman"/>
+                <w:sz w:val="24"/>
+                <w:szCs w:val="24"/>
+              </w:rPr>
+            </w:pPr>
+          </w:p>
+        </w:tc>
+        <w:tc>
+          <w:tcPr>
+            <w:tcW w:w="563" w:type="dxa"/>
+          </w:tcPr>
+          <w:p>
+            <w:pPr>
+              <w:rPr>
+                <w:rFonts w:ascii="Times New Roman" w:hAnsi="Times New Roman" w:cs="Times New Roman"/>
+                <w:sz w:val="24"/>
+                <w:szCs w:val="24"/>
+              </w:rPr>
+            </w:pPr>
+            <w:r>
+              <w:rPr>
+                <w:rFonts w:ascii="Segoe UI Symbol" w:hAnsi="Segoe UI Symbol" w:cs="Times New Roman"/>
+                <w:sz w:val="24"/>
+                <w:szCs w:val="24"/>
+              </w:rPr>
+              <w:t>✔</w:t>
+            </w:r>
+          </w:p>
+        </w:tc>
+        <w:tc>
+          <w:tcPr>
+            <w:tcW w:w="589" w:type="dxa"/>
+          </w:tcPr>
+          <w:p>
+            <w:pPr>
+              <w:rPr>
+                <w:rFonts w:ascii="Times New Roman" w:hAnsi="Times New Roman" w:cs="Times New Roman"/>
+                <w:sz w:val="24"/>
+                <w:szCs w:val="24"/>
+              </w:rPr>
+            </w:pPr>
+            <w:r>
+              <w:rPr>
+                <w:rFonts w:ascii="Segoe UI Symbol" w:hAnsi="Segoe UI Symbol" w:cs="Times New Roman"/>
+                <w:sz w:val="24"/>
+                <w:szCs w:val="24"/>
+              </w:rPr>
+              <w:t>✔</w:t>
+            </w:r>
+          </w:p>
+        </w:tc>
+        <w:tc>
+          <w:tcPr>
+            <w:tcW w:w="563" w:type="dxa"/>
+          </w:tcPr>
+          <w:p>
+            <w:pPr>
+              <w:rPr>
+                <w:rFonts w:ascii="Times New Roman" w:hAnsi="Times New Roman" w:cs="Times New Roman"/>
+                <w:sz w:val="24"/>
+                <w:szCs w:val="24"/>
+              </w:rPr>
+            </w:pPr>
+          </w:p>
+        </w:tc>
+        <w:tc>
+          <w:tcPr>
+            <w:tcW w:w="483" w:type="dxa"/>
+          </w:tcPr>
+          <w:p>
+            <w:pPr>
+              <w:rPr>
+                <w:rFonts w:ascii="Times New Roman" w:hAnsi="Times New Roman" w:cs="Times New Roman"/>
+                <w:sz w:val="24"/>
+                <w:szCs w:val="24"/>
+              </w:rPr>
+            </w:pPr>
+          </w:p>
+        </w:tc>
+        <w:tc>
+          <w:tcPr>
+            <w:tcW w:w="2005" w:type="dxa"/>
+          </w:tcPr>
+          <w:p>
+            <w:pPr>
+              <w:rPr>
+                <w:rFonts w:ascii="Times New Roman" w:hAnsi="Times New Roman" w:cs="Times New Roman"/>
+                <w:sz w:val="24"/>
+                <w:szCs w:val="24"/>
+              </w:rPr>
+            </w:pPr>
+          </w:p>
+        </w:tc>
+        <w:tc>
+          <w:tcPr>
+            <w:tcW w:w="2616" w:type="dxa"/>
+          </w:tcPr>
+          <w:p>
+            <w:pPr>
+              <w:rPr>
+                <w:rFonts w:ascii="Times New Roman" w:hAnsi="Times New Roman" w:cs="Times New Roman"/>
+                <w:sz w:val="24"/>
+                <w:szCs w:val="24"/>
+              </w:rPr>
+            </w:pPr>
+          </w:p>
+        </w:tc>
+      </w:tr>
+    </w:tbl>
+    <w:p>
+      <w:pPr>
+        <w:ind w:firstLine="720"/>
+        <w:rPr>
+          <w:rFonts w:ascii="Times New Roman" w:hAnsi="Times New Roman" w:cs="Times New Roman"/>
+          <w:sz w:val="24"/>
+          <w:szCs w:val="24"/>
+        </w:rPr>
+      </w:pPr>
+      <w:r>
+        <w:rPr>
+          <w:rFonts w:ascii="Times New Roman" w:hAnsi="Times New Roman" w:cs="Times New Roman"/>
+          <w:sz w:val="24"/>
+          <w:szCs w:val="24"/>
+        </w:rPr>
+        <w:t xml:space="preserve"> </w:t>
+      </w:r>
+    </w:p>
+    <w:p>
+      <w:pPr>
+        <w:rPr>
+          <w:rFonts w:ascii="Times New Roman" w:hAnsi="Times New Roman" w:cs="Times New Roman"/>
+          <w:b/>
+          <w:sz w:val="24"/>
+          <w:szCs w:val="24"/>
+        </w:rPr>
+      </w:pPr>
+    </w:p>
+    <w:p>
+      <w:pPr>
+        <w:jc w:val="both"/>
+        <w:rPr>
+          <w:rFonts w:ascii="Times New Roman" w:hAnsi="Times New Roman" w:cs="Times New Roman"/>
+          <w:sz w:val="24"/>
+          <w:szCs w:val="24"/>
+        </w:rPr>
+      </w:pPr>
+      <w:r>
+        <w:rPr>
+          <w:rFonts w:ascii="Times New Roman" w:hAnsi="Times New Roman" w:cs="Times New Roman"/>
+          <w:i/>
+          <w:sz w:val="24"/>
+          <w:szCs w:val="24"/>
+          <w:u w:val="single"/>
+        </w:rPr>
+        <w:t>GENRE</w:t>
+      </w:r>
+      <w:r>
+        <w:rPr>
+          <w:rFonts w:ascii="Times New Roman" w:hAnsi="Times New Roman" w:cs="Times New Roman"/>
+          <w:sz w:val="24"/>
+          <w:szCs w:val="24"/>
+        </w:rPr>
+        <w:t>:</w:t>
+      </w:r>
+    </w:p>
+    <w:p>
+      <w:pPr>
+        <w:jc w:val="both"/>
+        <w:rPr>
+          <w:rFonts w:ascii="Times New Roman" w:hAnsi="Times New Roman" w:cs="Times New Roman"/>
+          <w:sz w:val="24"/>
+          <w:szCs w:val="24"/>
+        </w:rPr>
+      </w:pPr>
+      <w:r>
+        <w:rPr>
+          <w:rFonts w:ascii="Times New Roman" w:hAnsi="Times New Roman" w:cs="Times New Roman"/>
+          <w:sz w:val="24"/>
+          <w:szCs w:val="24"/>
+        </w:rPr>
+        <w:t xml:space="preserve">Keeps track of different </w:t>
+      </w:r>
+      <w:r>
+        <w:rPr>
+          <w:rFonts w:ascii="Times New Roman" w:hAnsi="Times New Roman" w:cs="Times New Roman"/>
+          <w:sz w:val="24"/>
+          <w:szCs w:val="24"/>
+        </w:rPr>
+        <w:t>book genres that we have in the library.</w:t>
+      </w:r>
+    </w:p>
+    <w:tbl>
+      <w:tblPr>
+        <w:tblStyle w:val="TableGrid"/>
+        <w:tblpPr w:leftFromText="180" w:rightFromText="180" w:vertAnchor="text" w:horzAnchor="margin" w:tblpXSpec="center" w:tblpY="-14"/>
+        <w:tblW w:w="11178" w:type="dxa"/>
+        <w:tblLook w:val="04A0" w:firstRow="1" w:lastRow="0" w:firstColumn="1" w:lastColumn="0" w:noHBand="0" w:noVBand="1"/>
+      </w:tblPr>
+      <w:tblGrid>
+        <w:gridCol w:w="1457"/>
+        <w:gridCol w:w="1910"/>
+        <w:gridCol w:w="550"/>
+        <w:gridCol w:w="562"/>
+        <w:gridCol w:w="563"/>
+        <w:gridCol w:w="588"/>
+        <w:gridCol w:w="563"/>
+        <w:gridCol w:w="483"/>
+        <w:gridCol w:w="1965"/>
+        <w:gridCol w:w="2537"/>
+      </w:tblGrid>
+      <w:tr>
+        <w:tc>
+          <w:tcPr>
+            <w:tcW w:w="1456" w:type="dxa"/>
+          </w:tcPr>
+          <w:p>
+            <w:pPr>
+              <w:rPr>
+                <w:rFonts w:ascii="Times New Roman" w:hAnsi="Times New Roman" w:cs="Times New Roman"/>
+                <w:b/>
+                <w:sz w:val="24"/>
+                <w:szCs w:val="24"/>
+              </w:rPr>
+            </w:pPr>
+            <w:proofErr w:type="spellStart"/>
+            <w:r>
+              <w:rPr>
+                <w:rFonts w:ascii="Times New Roman" w:hAnsi="Times New Roman" w:cs="Times New Roman"/>
+                <w:b/>
+                <w:sz w:val="24"/>
+                <w:szCs w:val="24"/>
+              </w:rPr>
+              <w:t>Field_Name</w:t>
+            </w:r>
+            <w:proofErr w:type="spellEnd"/>
+          </w:p>
+        </w:tc>
+        <w:tc>
+          <w:tcPr>
+            <w:tcW w:w="1790" w:type="dxa"/>
+          </w:tcPr>
+          <w:p>
+            <w:pPr>
+              <w:rPr>
+                <w:rFonts w:ascii="Times New Roman" w:hAnsi="Times New Roman" w:cs="Times New Roman"/>
+                <w:b/>
+                <w:sz w:val="24"/>
+                <w:szCs w:val="24"/>
+              </w:rPr>
+            </w:pPr>
+            <w:r>
+              <w:rPr>
+                <w:rFonts w:ascii="Times New Roman" w:hAnsi="Times New Roman" w:cs="Times New Roman"/>
+                <w:b/>
+                <w:sz w:val="24"/>
+                <w:szCs w:val="24"/>
+              </w:rPr>
+              <w:t>Datatype</w:t>
+            </w:r>
+          </w:p>
+        </w:tc>
+        <w:tc>
+          <w:tcPr>
+            <w:tcW w:w="550" w:type="dxa"/>
+          </w:tcPr>
+          <w:p>
+            <w:pPr>
+              <w:rPr>
+                <w:rFonts w:ascii="Times New Roman" w:hAnsi="Times New Roman" w:cs="Times New Roman"/>
+                <w:b/>
+                <w:sz w:val="24"/>
+                <w:szCs w:val="24"/>
+              </w:rPr>
+            </w:pPr>
+            <w:r>
+              <w:rPr>
+                <w:rFonts w:ascii="Times New Roman" w:hAnsi="Times New Roman" w:cs="Times New Roman"/>
+                <w:b/>
+                <w:sz w:val="24"/>
+                <w:szCs w:val="24"/>
+              </w:rPr>
+              <w:t>PK</w:t>
+            </w:r>
+          </w:p>
+        </w:tc>
+        <w:tc>
+          <w:tcPr>
+            <w:tcW w:w="563" w:type="dxa"/>
+          </w:tcPr>
+          <w:p>
+            <w:pPr>
+              <w:rPr>
+                <w:rFonts w:ascii="Times New Roman" w:hAnsi="Times New Roman" w:cs="Times New Roman"/>
+                <w:b/>
+                <w:sz w:val="24"/>
+                <w:szCs w:val="24"/>
+              </w:rPr>
+            </w:pPr>
+            <w:r>
+              <w:rPr>
+                <w:rFonts w:ascii="Times New Roman" w:hAnsi="Times New Roman" w:cs="Times New Roman"/>
+                <w:b/>
+                <w:sz w:val="24"/>
+                <w:szCs w:val="24"/>
+              </w:rPr>
+              <w:t>FK</w:t>
+            </w:r>
+          </w:p>
+        </w:tc>
+        <w:tc>
+          <w:tcPr>
+            <w:tcW w:w="563" w:type="dxa"/>
+          </w:tcPr>
+          <w:p>
+            <w:pPr>
+              <w:rPr>
+                <w:rFonts w:ascii="Times New Roman" w:hAnsi="Times New Roman" w:cs="Times New Roman"/>
+                <w:b/>
+                <w:sz w:val="24"/>
+                <w:szCs w:val="24"/>
+              </w:rPr>
+            </w:pPr>
+            <w:r>
+              <w:rPr>
+                <w:rFonts w:ascii="Times New Roman" w:hAnsi="Times New Roman" w:cs="Times New Roman"/>
+                <w:b/>
+                <w:sz w:val="24"/>
+                <w:szCs w:val="24"/>
+              </w:rPr>
+              <w:t>NN</w:t>
+            </w:r>
+          </w:p>
+        </w:tc>
+        <w:tc>
+          <w:tcPr>
+            <w:tcW w:w="589" w:type="dxa"/>
+          </w:tcPr>
+          <w:p>
+            <w:pPr>
+              <w:rPr>
+                <w:rFonts w:ascii="Times New Roman" w:hAnsi="Times New Roman" w:cs="Times New Roman"/>
+                <w:b/>
+                <w:sz w:val="24"/>
+                <w:szCs w:val="24"/>
+              </w:rPr>
+            </w:pPr>
+            <w:r>
+              <w:rPr>
+                <w:rFonts w:ascii="Times New Roman" w:hAnsi="Times New Roman" w:cs="Times New Roman"/>
+                <w:b/>
+                <w:sz w:val="24"/>
+                <w:szCs w:val="24"/>
+              </w:rPr>
+              <w:t>UQ</w:t>
+            </w:r>
+          </w:p>
+        </w:tc>
+        <w:tc>
+          <w:tcPr>
+            <w:tcW w:w="563" w:type="dxa"/>
+          </w:tcPr>
+          <w:p>
+            <w:pPr>
+              <w:rPr>
+                <w:rFonts w:ascii="Times New Roman" w:hAnsi="Times New Roman" w:cs="Times New Roman"/>
+                <w:b/>
+                <w:sz w:val="24"/>
+                <w:szCs w:val="24"/>
+              </w:rPr>
+            </w:pPr>
+            <w:r>
+              <w:rPr>
+                <w:rFonts w:ascii="Times New Roman" w:hAnsi="Times New Roman" w:cs="Times New Roman"/>
+                <w:b/>
+                <w:sz w:val="24"/>
+                <w:szCs w:val="24"/>
+              </w:rPr>
+              <w:t>UN</w:t>
+            </w:r>
+          </w:p>
+        </w:tc>
+        <w:tc>
+          <w:tcPr>
+            <w:tcW w:w="483" w:type="dxa"/>
+          </w:tcPr>
+          <w:p>
+            <w:pPr>
+              <w:rPr>
+                <w:rFonts w:ascii="Times New Roman" w:hAnsi="Times New Roman" w:cs="Times New Roman"/>
+                <w:b/>
+                <w:sz w:val="24"/>
+                <w:szCs w:val="24"/>
+              </w:rPr>
+            </w:pPr>
+            <w:r>
+              <w:rPr>
+                <w:rFonts w:ascii="Times New Roman" w:hAnsi="Times New Roman" w:cs="Times New Roman"/>
+                <w:b/>
+                <w:sz w:val="24"/>
+                <w:szCs w:val="24"/>
+              </w:rPr>
+              <w:t>AI</w:t>
+            </w:r>
+          </w:p>
+        </w:tc>
+        <w:tc>
+          <w:tcPr>
+            <w:tcW w:w="2005" w:type="dxa"/>
+          </w:tcPr>
+          <w:p>
+            <w:pPr>
+              <w:rPr>
+                <w:rFonts w:ascii="Times New Roman" w:hAnsi="Times New Roman" w:cs="Times New Roman"/>
+                <w:b/>
+                <w:sz w:val="24"/>
+                <w:szCs w:val="24"/>
+              </w:rPr>
+            </w:pPr>
+            <w:r>
+              <w:rPr>
+                <w:rFonts w:ascii="Times New Roman" w:hAnsi="Times New Roman" w:cs="Times New Roman"/>
+                <w:b/>
+                <w:sz w:val="24"/>
+                <w:szCs w:val="24"/>
+              </w:rPr>
+              <w:t>Default Expression</w:t>
+            </w:r>
+          </w:p>
+        </w:tc>
+        <w:tc>
+          <w:tcPr>
+            <w:tcW w:w="2616" w:type="dxa"/>
+          </w:tcPr>
+          <w:p>
+            <w:pPr>
+              <w:rPr>
+                <w:rFonts w:ascii="Times New Roman" w:hAnsi="Times New Roman" w:cs="Times New Roman"/>
+                <w:b/>
+                <w:sz w:val="24"/>
+                <w:szCs w:val="24"/>
+              </w:rPr>
+            </w:pPr>
+            <w:r>
+              <w:rPr>
+                <w:rFonts w:ascii="Times New Roman" w:hAnsi="Times New Roman" w:cs="Times New Roman"/>
+                <w:b/>
+                <w:sz w:val="24"/>
+                <w:szCs w:val="24"/>
+              </w:rPr>
+              <w:t>Additional Info</w:t>
+            </w:r>
+          </w:p>
+        </w:tc>
+      </w:tr>
+      <w:tr>
+        <w:tc>
+          <w:tcPr>
+            <w:tcW w:w="1456" w:type="dxa"/>
+          </w:tcPr>
+          <w:p>
+            <w:pPr>
+              <w:rPr>
+                <w:rFonts w:ascii="Times New Roman" w:hAnsi="Times New Roman" w:cs="Times New Roman"/>
+                <w:i/>
+                <w:sz w:val="24"/>
+                <w:szCs w:val="24"/>
+              </w:rPr>
+            </w:pPr>
+            <w:proofErr w:type="spellStart"/>
+            <w:r>
+              <w:rPr>
+                <w:rFonts w:ascii="Times New Roman" w:hAnsi="Times New Roman" w:cs="Times New Roman"/>
+                <w:i/>
+                <w:sz w:val="24"/>
+                <w:szCs w:val="24"/>
+              </w:rPr>
+              <w:t>Genre</w:t>
+            </w:r>
+            <w:r>
+              <w:rPr>
+                <w:rFonts w:ascii="Times New Roman" w:hAnsi="Times New Roman" w:cs="Times New Roman"/>
+                <w:i/>
+                <w:sz w:val="24"/>
+                <w:szCs w:val="24"/>
+              </w:rPr>
+              <w:t>_Id</w:t>
+            </w:r>
+            <w:proofErr w:type="spellEnd"/>
+          </w:p>
+        </w:tc>
+        <w:tc>
+          <w:tcPr>
+            <w:tcW w:w="1790" w:type="dxa"/>
+          </w:tcPr>
+          <w:p>
+            <w:pPr>
+              <w:rPr>
+                <w:rFonts w:ascii="Times New Roman" w:hAnsi="Times New Roman" w:cs="Times New Roman"/>
+                <w:sz w:val="24"/>
+                <w:szCs w:val="24"/>
+              </w:rPr>
+            </w:pPr>
+            <w:r>
+              <w:rPr>
+                <w:rFonts w:ascii="Times New Roman" w:hAnsi="Times New Roman" w:cs="Times New Roman"/>
+                <w:sz w:val="24"/>
+                <w:szCs w:val="24"/>
+              </w:rPr>
+              <w:t xml:space="preserve">INT </w:t>
+            </w:r>
+          </w:p>
+        </w:tc>
+        <w:tc>
+          <w:tcPr>
+            <w:tcW w:w="550" w:type="dxa"/>
+          </w:tcPr>
+          <w:p>
+            <w:pPr>
+              <w:rPr>
+                <w:rFonts w:ascii="Times New Roman" w:hAnsi="Times New Roman" w:cs="Times New Roman"/>
+                <w:sz w:val="24"/>
+                <w:szCs w:val="24"/>
+              </w:rPr>
+            </w:pPr>
+            <w:r>
+              <w:rPr>
+                <w:rFonts w:ascii="Segoe UI Symbol" w:hAnsi="Segoe UI Symbol" w:cs="Times New Roman"/>
+                <w:sz w:val="24"/>
+                <w:szCs w:val="24"/>
+              </w:rPr>
+              <w:t>✔</w:t>
+            </w:r>
+          </w:p>
+        </w:tc>
+        <w:tc>
+          <w:tcPr>
+            <w:tcW w:w="563" w:type="dxa"/>
+          </w:tcPr>
+          <w:p>
+            <w:pPr>
+              <w:rPr>
+                <w:rFonts w:ascii="Segoe UI Symbol" w:hAnsi="Segoe UI Symbol" w:cs="Times New Roman"/>
+                <w:sz w:val="24"/>
+                <w:szCs w:val="24"/>
+              </w:rPr>
+            </w:pPr>
+          </w:p>
+        </w:tc>
+        <w:tc>
+          <w:tcPr>
+            <w:tcW w:w="563" w:type="dxa"/>
+          </w:tcPr>
+          <w:p>
+            <w:pPr>
+              <w:rPr>
+                <w:rFonts w:ascii="Times New Roman" w:hAnsi="Times New Roman" w:cs="Times New Roman"/>
+                <w:sz w:val="24"/>
+                <w:szCs w:val="24"/>
+              </w:rPr>
+            </w:pPr>
+            <w:r>
+              <w:rPr>
+                <w:rFonts w:ascii="Segoe UI Symbol" w:hAnsi="Segoe UI Symbol" w:cs="Times New Roman"/>
+                <w:sz w:val="24"/>
+                <w:szCs w:val="24"/>
+              </w:rPr>
+              <w:t>✔</w:t>
+            </w:r>
+          </w:p>
+        </w:tc>
+        <w:tc>
+          <w:tcPr>
+            <w:tcW w:w="589" w:type="dxa"/>
+          </w:tcPr>
+          <w:p>
+            <w:pPr>
+              <w:rPr>
+                <w:rFonts w:ascii="Times New Roman" w:hAnsi="Times New Roman" w:cs="Times New Roman"/>
+                <w:sz w:val="24"/>
+                <w:szCs w:val="24"/>
+              </w:rPr>
+            </w:pPr>
+            <w:r>
+              <w:rPr>
+                <w:rFonts w:ascii="Segoe UI Symbol" w:hAnsi="Segoe UI Symbol" w:cs="Times New Roman"/>
+                <w:sz w:val="24"/>
+                <w:szCs w:val="24"/>
+              </w:rPr>
+              <w:t>✔</w:t>
+            </w:r>
+          </w:p>
+        </w:tc>
+        <w:tc>
+          <w:tcPr>
+            <w:tcW w:w="563" w:type="dxa"/>
+          </w:tcPr>
+          <w:p>
+            <w:pPr>
+              <w:rPr>
+                <w:rFonts w:ascii="Times New Roman" w:hAnsi="Times New Roman" w:cs="Times New Roman"/>
+                <w:sz w:val="24"/>
+                <w:szCs w:val="24"/>
+              </w:rPr>
+            </w:pPr>
+            <w:r>
+              <w:rPr>
+                <w:rFonts w:ascii="Segoe UI Symbol" w:hAnsi="Segoe UI Symbol" w:cs="Times New Roman"/>
+                <w:sz w:val="24"/>
+                <w:szCs w:val="24"/>
+              </w:rPr>
+              <w:t>✔</w:t>
+            </w:r>
+          </w:p>
+        </w:tc>
+        <w:tc>
+          <w:tcPr>
+            <w:tcW w:w="483" w:type="dxa"/>
+          </w:tcPr>
+          <w:p>
+            <w:pPr>
+              <w:rPr>
+                <w:rFonts w:ascii="Times New Roman" w:hAnsi="Times New Roman" w:cs="Times New Roman"/>
+                <w:sz w:val="24"/>
+                <w:szCs w:val="24"/>
+              </w:rPr>
+            </w:pPr>
+            <w:r>
+              <w:rPr>
+                <w:rFonts w:ascii="Segoe UI Symbol" w:hAnsi="Segoe UI Symbol" w:cs="Times New Roman"/>
+                <w:sz w:val="24"/>
+                <w:szCs w:val="24"/>
+              </w:rPr>
+              <w:t>✔</w:t>
+            </w:r>
+          </w:p>
+        </w:tc>
+        <w:tc>
+          <w:tcPr>
+            <w:tcW w:w="2005" w:type="dxa"/>
+          </w:tcPr>
+          <w:p>
+            <w:pPr>
+              <w:rPr>
+                <w:rFonts w:ascii="Segoe UI Symbol" w:hAnsi="Segoe UI Symbol" w:cs="Times New Roman"/>
+                <w:sz w:val="24"/>
+                <w:szCs w:val="24"/>
+              </w:rPr>
+            </w:pPr>
+          </w:p>
+        </w:tc>
+        <w:tc>
+          <w:tcPr>
+            <w:tcW w:w="2616" w:type="dxa"/>
+          </w:tcPr>
+          <w:p>
+            <w:pPr>
+              <w:rPr>
+                <w:rFonts w:ascii="Times New Roman" w:hAnsi="Times New Roman" w:cs="Times New Roman"/>
+                <w:sz w:val="24"/>
+                <w:szCs w:val="24"/>
+              </w:rPr>
+            </w:pPr>
+          </w:p>
+        </w:tc>
+      </w:tr>
+      <w:tr>
+        <w:tc>
+          <w:tcPr>
+            <w:tcW w:w="1456" w:type="dxa"/>
+          </w:tcPr>
+          <w:p>
+            <w:pPr>
+              <w:rPr>
+                <w:rFonts w:ascii="Times New Roman" w:hAnsi="Times New Roman" w:cs="Times New Roman"/>
+                <w:i/>
+                <w:sz w:val="24"/>
+                <w:szCs w:val="24"/>
+              </w:rPr>
+            </w:pPr>
+            <w:r>
+              <w:rPr>
+                <w:rFonts w:ascii="Times New Roman" w:hAnsi="Times New Roman" w:cs="Times New Roman"/>
+                <w:i/>
+                <w:sz w:val="24"/>
+                <w:szCs w:val="24"/>
+              </w:rPr>
+              <w:t>Name</w:t>
+            </w:r>
+          </w:p>
+        </w:tc>
+        <w:tc>
+          <w:tcPr>
+            <w:tcW w:w="1790" w:type="dxa"/>
+          </w:tcPr>
+          <w:p>
+            <w:pPr>
+              <w:rPr>
+                <w:rFonts w:ascii="Times New Roman" w:hAnsi="Times New Roman" w:cs="Times New Roman"/>
+                <w:sz w:val="24"/>
+                <w:szCs w:val="24"/>
+              </w:rPr>
+            </w:pPr>
+            <w:r>
+              <w:rPr>
+                <w:rFonts w:ascii="Times New Roman" w:hAnsi="Times New Roman" w:cs="Times New Roman"/>
+                <w:sz w:val="24"/>
+                <w:szCs w:val="24"/>
+              </w:rPr>
+              <w:t>VARCHAR(</w:t>
+            </w:r>
+            <w:r>
+              <w:rPr>
+                <w:rFonts w:ascii="Times New Roman" w:hAnsi="Times New Roman" w:cs="Times New Roman"/>
+                <w:sz w:val="24"/>
+                <w:szCs w:val="24"/>
+              </w:rPr>
+              <w:t>1</w:t>
+            </w:r>
+            <w:bookmarkStart w:id="0" w:name="_GoBack"/>
+            <w:bookmarkEnd w:id="0"/>
+            <w:r>
+              <w:rPr>
+                <w:rFonts w:ascii="Times New Roman" w:hAnsi="Times New Roman" w:cs="Times New Roman"/>
+                <w:sz w:val="24"/>
+                <w:szCs w:val="24"/>
+              </w:rPr>
+              <w:t>00)</w:t>
+            </w:r>
+          </w:p>
+        </w:tc>
+        <w:tc>
+          <w:tcPr>
+            <w:tcW w:w="550" w:type="dxa"/>
+          </w:tcPr>
+          <w:p>
+            <w:pPr>
+              <w:rPr>
+                <w:rFonts w:ascii="Times New Roman" w:hAnsi="Times New Roman" w:cs="Times New Roman"/>
+                <w:sz w:val="24"/>
+                <w:szCs w:val="24"/>
+              </w:rPr>
+            </w:pPr>
+          </w:p>
+        </w:tc>
+        <w:tc>
+          <w:tcPr>
+            <w:tcW w:w="563" w:type="dxa"/>
+          </w:tcPr>
+          <w:p>
+            <w:pPr>
+              <w:rPr>
+                <w:rFonts w:ascii="Segoe UI Symbol" w:hAnsi="Segoe UI Symbol" w:cs="Times New Roman"/>
+                <w:sz w:val="24"/>
+                <w:szCs w:val="24"/>
+              </w:rPr>
+            </w:pPr>
+          </w:p>
+        </w:tc>
+        <w:tc>
+          <w:tcPr>
+            <w:tcW w:w="563" w:type="dxa"/>
+          </w:tcPr>
+          <w:p>
+            <w:pPr>
+              <w:rPr>
+                <w:rFonts w:ascii="Times New Roman" w:hAnsi="Times New Roman" w:cs="Times New Roman"/>
+                <w:sz w:val="24"/>
+                <w:szCs w:val="24"/>
+              </w:rPr>
+            </w:pPr>
+            <w:r>
+              <w:rPr>
+                <w:rFonts w:ascii="Segoe UI Symbol" w:hAnsi="Segoe UI Symbol" w:cs="Times New Roman"/>
+                <w:sz w:val="24"/>
+                <w:szCs w:val="24"/>
+              </w:rPr>
+              <w:t>✔</w:t>
+            </w:r>
+          </w:p>
+        </w:tc>
+        <w:tc>
+          <w:tcPr>
+            <w:tcW w:w="589" w:type="dxa"/>
+          </w:tcPr>
+          <w:p>
+            <w:pPr>
+              <w:rPr>
+                <w:rFonts w:ascii="Times New Roman" w:hAnsi="Times New Roman" w:cs="Times New Roman"/>
+                <w:sz w:val="24"/>
+                <w:szCs w:val="24"/>
+              </w:rPr>
+            </w:pPr>
+            <w:r>
+              <w:rPr>
+                <w:rFonts w:ascii="Segoe UI Symbol" w:hAnsi="Segoe UI Symbol" w:cs="Times New Roman"/>
+                <w:sz w:val="24"/>
+                <w:szCs w:val="24"/>
+              </w:rPr>
+              <w:t>✔</w:t>
+            </w:r>
+          </w:p>
+        </w:tc>
+        <w:tc>
+          <w:tcPr>
+            <w:tcW w:w="563" w:type="dxa"/>
+          </w:tcPr>
+          <w:p>
+            <w:pPr>
+              <w:rPr>
+                <w:rFonts w:ascii="Times New Roman" w:hAnsi="Times New Roman" w:cs="Times New Roman"/>
+                <w:sz w:val="24"/>
+                <w:szCs w:val="24"/>
+              </w:rPr>
+            </w:pPr>
+          </w:p>
+        </w:tc>
+        <w:tc>
+          <w:tcPr>
+            <w:tcW w:w="483" w:type="dxa"/>
+          </w:tcPr>
+          <w:p>
+            <w:pPr>
+              <w:rPr>
+                <w:rFonts w:ascii="Times New Roman" w:hAnsi="Times New Roman" w:cs="Times New Roman"/>
+                <w:sz w:val="24"/>
+                <w:szCs w:val="24"/>
+              </w:rPr>
+            </w:pPr>
+          </w:p>
+        </w:tc>
+        <w:tc>
+          <w:tcPr>
+            <w:tcW w:w="2005" w:type="dxa"/>
+          </w:tcPr>
+          <w:p>
+            <w:pPr>
+              <w:rPr>
+                <w:rFonts w:ascii="Times New Roman" w:hAnsi="Times New Roman" w:cs="Times New Roman"/>
+                <w:sz w:val="24"/>
+                <w:szCs w:val="24"/>
+              </w:rPr>
+            </w:pPr>
+          </w:p>
+        </w:tc>
+        <w:tc>
+          <w:tcPr>
+            <w:tcW w:w="2616" w:type="dxa"/>
+          </w:tcPr>
+          <w:p>
+            <w:pPr>
+              <w:rPr>
+                <w:rFonts w:ascii="Times New Roman" w:hAnsi="Times New Roman" w:cs="Times New Roman"/>
+                <w:sz w:val="24"/>
+                <w:szCs w:val="24"/>
+              </w:rPr>
+            </w:pPr>
+          </w:p>
+        </w:tc>
+      </w:tr>
+    </w:tbl>
+    <w:p>
+      <w:pPr>
+        <w:ind w:firstLine="720"/>
+        <w:rPr>
+          <w:rFonts w:ascii="Times New Roman" w:hAnsi="Times New Roman" w:cs="Times New Roman"/>
+          <w:sz w:val="24"/>
+          <w:szCs w:val="24"/>
+        </w:rPr>
+      </w:pPr>
+      <w:r>
+        <w:rPr>
+          <w:rFonts w:ascii="Times New Roman" w:hAnsi="Times New Roman" w:cs="Times New Roman"/>
+          <w:sz w:val="24"/>
+          <w:szCs w:val="24"/>
+        </w:rPr>
+        <w:t xml:space="preserve"> </w:t>
+      </w:r>
+    </w:p>
+    <w:p>
+      <w:pPr>
+        <w:rPr>
+          <w:rFonts w:ascii="Times New Roman" w:hAnsi="Times New Roman" w:cs="Times New Roman"/>
+          <w:b/>
+          <w:sz w:val="24"/>
+          <w:szCs w:val="24"/>
+        </w:rPr>
+      </w:pPr>
+    </w:p>
+    <w:p>
+      <w:pPr>
+        <w:rPr>
+          <w:rFonts w:ascii="Times New Roman" w:hAnsi="Times New Roman" w:cs="Times New Roman"/>
+          <w:b/>
+          <w:sz w:val="24"/>
+          <w:szCs w:val="24"/>
+        </w:rPr>
+      </w:pPr>
+    </w:p>
+    <w:p>
+      <w:pPr>
+        <w:rPr>
+          <w:rFonts w:ascii="Times New Roman" w:hAnsi="Times New Roman" w:cs="Times New Roman"/>
+          <w:b/>
+          <w:sz w:val="24"/>
+          <w:szCs w:val="24"/>
+        </w:rPr>
+      </w:pPr>
       <w:r>
         <w:rPr>
           <w:rFonts w:ascii="Times New Roman" w:hAnsi="Times New Roman" w:cs="Times New Roman"/>
@@ -10014,7 +12366,6 @@
           <w:szCs w:val="24"/>
           <w:u w:val="single"/>
         </w:rPr>
-        <w:lastRenderedPageBreak/>
         <w:t>Authors</w:t>
       </w:r>
     </w:p>
@@ -10138,6 +12489,7 @@
           <w:szCs w:val="24"/>
           <w:u w:val="single"/>
         </w:rPr>
+        <w:lastRenderedPageBreak/>
         <w:t>Barcodes</w:t>
       </w:r>
     </w:p>
@@ -10836,7 +13188,6 @@
           <w:sz w:val="24"/>
           <w:szCs w:val="24"/>
         </w:rPr>
-        <w:lastRenderedPageBreak/>
         <w:t>An author must write at least one book.</w:t>
       </w:r>
     </w:p>
@@ -10955,6 +13306,7 @@
           <w:sz w:val="24"/>
           <w:szCs w:val="24"/>
         </w:rPr>
+        <w:lastRenderedPageBreak/>
         <w:t xml:space="preserve">An item can be of only one type. </w:t>
       </w:r>
     </w:p>
@@ -11471,8 +13823,6 @@
           <w:szCs w:val="24"/>
         </w:rPr>
       </w:pPr>
-      <w:bookmarkStart w:id="0" w:name="_GoBack"/>
-      <w:bookmarkEnd w:id="0"/>
     </w:p>
     <w:sectPr>
       <w:pgSz w:w="12240" w:h="15840"/>
@@ -12434,7 +14784,7 @@
       </w:pPr>
     </w:pPrDefault>
   </w:docDefaults>
-  <w:latentStyles w:defLockedState="0" w:defUIPriority="99" w:defSemiHidden="0" w:defUnhideWhenUsed="0" w:defQFormat="0" w:count="375">
+  <w:latentStyles w:defLockedState="0" w:defUIPriority="99" w:defSemiHidden="0" w:defUnhideWhenUsed="0" w:defQFormat="0" w:count="376">
     <w:lsdException w:name="Normal" w:uiPriority="0" w:qFormat="1"/>
     <w:lsdException w:name="heading 1" w:uiPriority="9" w:qFormat="1"/>
     <w:lsdException w:name="heading 2" w:semiHidden="1" w:uiPriority="9" w:unhideWhenUsed="1" w:qFormat="1"/>
@@ -12540,7 +14890,6 @@
     <w:lsdException w:name="HTML Sample" w:semiHidden="1" w:unhideWhenUsed="1"/>
     <w:lsdException w:name="HTML Typewriter" w:semiHidden="1" w:unhideWhenUsed="1"/>
     <w:lsdException w:name="HTML Variable" w:semiHidden="1" w:unhideWhenUsed="1"/>
-    <w:lsdException w:name="Normal Table" w:semiHidden="1" w:unhideWhenUsed="1"/>
     <w:lsdException w:name="annotation subject" w:semiHidden="1" w:unhideWhenUsed="1"/>
     <w:lsdException w:name="No List" w:semiHidden="1" w:unhideWhenUsed="1"/>
     <w:lsdException w:name="Outline List 1" w:semiHidden="1" w:unhideWhenUsed="1"/>
@@ -12587,10 +14936,8 @@
     <w:lsdException w:name="Table Subtle 2" w:semiHidden="1" w:unhideWhenUsed="1"/>
     <w:lsdException w:name="Table Web 1" w:semiHidden="1" w:unhideWhenUsed="1"/>
     <w:lsdException w:name="Table Web 2" w:semiHidden="1" w:unhideWhenUsed="1"/>
-    <w:lsdException w:name="Table Web 3" w:semiHidden="1" w:unhideWhenUsed="1"/>
     <w:lsdException w:name="Balloon Text" w:semiHidden="1" w:unhideWhenUsed="1"/>
     <w:lsdException w:name="Table Grid" w:uiPriority="39"/>
-    <w:lsdException w:name="Table Theme" w:semiHidden="1" w:unhideWhenUsed="1"/>
     <w:lsdException w:name="Placeholder Text" w:semiHidden="1"/>
     <w:lsdException w:name="No Spacing" w:uiPriority="1" w:qFormat="1"/>
     <w:lsdException w:name="Light Shading" w:uiPriority="60"/>
@@ -12810,6 +15157,7 @@
     <w:lsdException w:name="Smart Hyperlink" w:semiHidden="1" w:unhideWhenUsed="1"/>
     <w:lsdException w:name="Hashtag" w:semiHidden="1" w:unhideWhenUsed="1"/>
     <w:lsdException w:name="Unresolved Mention" w:semiHidden="1" w:unhideWhenUsed="1"/>
+    <w:lsdException w:name="Smart Link" w:semiHidden="1" w:unhideWhenUsed="1"/>
   </w:latentStyles>
   <w:style w:type="paragraph" w:default="1" w:styleId="Normal">
     <w:name w:val="Normal"/>
@@ -12871,6 +15219,36 @@
         <w:insideV w:val="single" w:sz="4" w:space="0" w:color="auto"/>
       </w:tblBorders>
     </w:tblPr>
+  </w:style>
+  <w:style w:type="paragraph" w:styleId="BalloonText">
+    <w:name w:val="Balloon Text"/>
+    <w:basedOn w:val="Normal"/>
+    <w:link w:val="BalloonTextChar"/>
+    <w:uiPriority w:val="99"/>
+    <w:semiHidden/>
+    <w:unhideWhenUsed/>
+    <w:rsid w:val="008846A0"/>
+    <w:pPr>
+      <w:spacing w:after="0" w:line="240" w:lineRule="auto"/>
+    </w:pPr>
+    <w:rPr>
+      <w:rFonts w:ascii="Segoe UI" w:hAnsi="Segoe UI" w:cs="Segoe UI"/>
+      <w:sz w:val="18"/>
+      <w:szCs w:val="18"/>
+    </w:rPr>
+  </w:style>
+  <w:style w:type="character" w:customStyle="1" w:styleId="BalloonTextChar">
+    <w:name w:val="Balloon Text Char"/>
+    <w:basedOn w:val="DefaultParagraphFont"/>
+    <w:link w:val="BalloonText"/>
+    <w:uiPriority w:val="99"/>
+    <w:semiHidden/>
+    <w:rsid w:val="008846A0"/>
+    <w:rPr>
+      <w:rFonts w:ascii="Segoe UI" w:hAnsi="Segoe UI" w:cs="Segoe UI"/>
+      <w:sz w:val="18"/>
+      <w:szCs w:val="18"/>
+    </w:rPr>
   </w:style>
 </w:styles>
 </file>

</xml_diff>